<commit_message>
update exploring a GIS map webpage
</commit_message>
<xml_diff>
--- a/Exploring_a_GIS_map.docx
+++ b/Exploring_a_GIS_map.docx
@@ -1,6 +1,6 @@
 
 <file path=word/document.xml><?xml version="1.0" encoding="utf-8"?>
-<w:document xmlns:wpc="http://schemas.microsoft.com/office/word/2010/wordprocessingCanvas" xmlns:cx="http://schemas.microsoft.com/office/drawing/2014/chartex" xmlns:cx1="http://schemas.microsoft.com/office/drawing/2015/9/8/chartex" xmlns:mc="http://schemas.openxmlformats.org/markup-compatibility/2006" xmlns:o="urn:schemas-microsoft-com:office:office" xmlns:r="http://schemas.openxmlformats.org/officeDocument/2006/relationships" xmlns:m="http://schemas.openxmlformats.org/officeDocument/2006/math" xmlns:v="urn:schemas-microsoft-com:vml" xmlns:wp14="http://schemas.microsoft.com/office/word/2010/wordprocessingDrawing" xmlns:wp="http://schemas.openxmlformats.org/drawingml/2006/wordprocessingDrawing" xmlns:w10="urn:schemas-microsoft-com:office:word" xmlns:w="http://schemas.openxmlformats.org/wordprocessingml/2006/main" xmlns:w14="http://schemas.microsoft.com/office/word/2010/wordml" xmlns:w15="http://schemas.microsoft.com/office/word/2012/wordml" xmlns:w16se="http://schemas.microsoft.com/office/word/2015/wordml/symex" xmlns:wpg="http://schemas.microsoft.com/office/word/2010/wordprocessingGroup" xmlns:wpi="http://schemas.microsoft.com/office/word/2010/wordprocessingInk" xmlns:wne="http://schemas.microsoft.com/office/word/2006/wordml" xmlns:wps="http://schemas.microsoft.com/office/word/2010/wordprocessingShape" mc:Ignorable="w14 w15 w16se wp14">
+<w:document xmlns:wpc="http://schemas.microsoft.com/office/word/2010/wordprocessingCanvas" xmlns:cx="http://schemas.microsoft.com/office/drawing/2014/chartex" xmlns:cx1="http://schemas.microsoft.com/office/drawing/2015/9/8/chartex" xmlns:cx2="http://schemas.microsoft.com/office/drawing/2015/10/21/chartex" xmlns:cx3="http://schemas.microsoft.com/office/drawing/2016/5/9/chartex" xmlns:cx4="http://schemas.microsoft.com/office/drawing/2016/5/10/chartex" xmlns:cx5="http://schemas.microsoft.com/office/drawing/2016/5/11/chartex" xmlns:cx6="http://schemas.microsoft.com/office/drawing/2016/5/12/chartex" xmlns:cx7="http://schemas.microsoft.com/office/drawing/2016/5/13/chartex" xmlns:cx8="http://schemas.microsoft.com/office/drawing/2016/5/14/chartex" xmlns:mc="http://schemas.openxmlformats.org/markup-compatibility/2006" xmlns:aink="http://schemas.microsoft.com/office/drawing/2016/ink" xmlns:am3d="http://schemas.microsoft.com/office/drawing/2017/model3d" xmlns:o="urn:schemas-microsoft-com:office:office" xmlns:r="http://schemas.openxmlformats.org/officeDocument/2006/relationships" xmlns:m="http://schemas.openxmlformats.org/officeDocument/2006/math" xmlns:v="urn:schemas-microsoft-com:vml" xmlns:wp14="http://schemas.microsoft.com/office/word/2010/wordprocessingDrawing" xmlns:wp="http://schemas.openxmlformats.org/drawingml/2006/wordprocessingDrawing" xmlns:w10="urn:schemas-microsoft-com:office:word" xmlns:w="http://schemas.openxmlformats.org/wordprocessingml/2006/main" xmlns:w14="http://schemas.microsoft.com/office/word/2010/wordml" xmlns:w15="http://schemas.microsoft.com/office/word/2012/wordml" xmlns:w16cid="http://schemas.microsoft.com/office/word/2016/wordml/cid" xmlns:w16se="http://schemas.microsoft.com/office/word/2015/wordml/symex" xmlns:wpg="http://schemas.microsoft.com/office/word/2010/wordprocessingGroup" xmlns:wpi="http://schemas.microsoft.com/office/word/2010/wordprocessingInk" xmlns:wne="http://schemas.microsoft.com/office/word/2006/wordml" xmlns:wps="http://schemas.microsoft.com/office/word/2010/wordprocessingShape" mc:Ignorable="w14 w15 w16se w16cid wp14">
   <w:body>
     <w:p>
       <w:pPr>
@@ -31,7 +31,7 @@
           <w:sz w:val="20"/>
           <w:szCs w:val="20"/>
         </w:rPr>
-        <w:pict>
+        <w:pict w14:anchorId="72AB91BD">
           <v:rect id="_x0000_i1025" style="width:0;height:.75pt" o:hralign="center" o:hrstd="t" o:hrnoshade="t" o:hr="t" fillcolor="#ccc" stroked="f"/>
         </w:pict>
       </w:r>
@@ -77,7 +77,6 @@
               </w:rPr>
               <w:t>Create a folder called </w:t>
             </w:r>
-            <w:proofErr w:type="spellStart"/>
             <w:r>
               <w:rPr>
                 <w:rFonts w:cs="Arial"/>
@@ -85,9 +84,8 @@
                 <w:bCs/>
                 <w:szCs w:val="24"/>
               </w:rPr>
-              <w:t>Explore_GIS_Map</w:t>
+              <w:t>Lab 2</w:t>
             </w:r>
-            <w:proofErr w:type="spellEnd"/>
             <w:r>
               <w:rPr>
                 <w:rFonts w:cs="Arial"/>
@@ -102,26 +100,49 @@
                 <w:rFonts w:cs="Arial"/>
                 <w:szCs w:val="24"/>
               </w:rPr>
-              <w:t>somewhere under your personal directory (e.g. C:\Users\jdoe\Documents\Tutorials\</w:t>
+              <w:t>on the class shared folder</w:t>
             </w:r>
-            <w:r>
-              <w:t xml:space="preserve"> </w:t>
-            </w:r>
-            <w:proofErr w:type="spellStart"/>
             <w:r>
               <w:rPr>
                 <w:rFonts w:cs="Arial"/>
                 <w:szCs w:val="24"/>
               </w:rPr>
-              <w:t>Explore_GIS_Map</w:t>
+              <w:t xml:space="preserve"> </w:t>
             </w:r>
-            <w:proofErr w:type="spellEnd"/>
             <w:r>
               <w:rPr>
                 <w:rFonts w:cs="Arial"/>
                 <w:szCs w:val="24"/>
               </w:rPr>
-              <w:t xml:space="preserve">\). </w:t>
+              <w:t xml:space="preserve">or on a USB stick </w:t>
+            </w:r>
+            <w:r>
+              <w:rPr>
+                <w:rFonts w:cs="Arial"/>
+                <w:szCs w:val="24"/>
+              </w:rPr>
+              <w:t xml:space="preserve">(e.g. </w:t>
+            </w:r>
+            <w:r>
+              <w:rPr>
+                <w:rFonts w:cs="Arial"/>
+                <w:szCs w:val="24"/>
+              </w:rPr>
+              <w:t>\\arch-data\19FA_CRP386-6\ak38895\Labs\Lab</w:t>
+            </w:r>
+            <w:r>
+              <w:rPr>
+                <w:rFonts w:cs="Arial"/>
+                <w:szCs w:val="24"/>
+              </w:rPr>
+              <w:t xml:space="preserve"> 2</w:t>
+            </w:r>
+            <w:r>
+              <w:rPr>
+                <w:rFonts w:cs="Arial"/>
+                <w:szCs w:val="24"/>
+              </w:rPr>
+              <w:t xml:space="preserve">). </w:t>
             </w:r>
           </w:p>
           <w:p>
@@ -196,7 +217,6 @@
               </w:rPr>
               <w:t> into your newly created </w:t>
             </w:r>
-            <w:proofErr w:type="spellStart"/>
             <w:r>
               <w:rPr>
                 <w:rFonts w:cs="Arial"/>
@@ -204,9 +224,8 @@
                 <w:bCs/>
                 <w:szCs w:val="24"/>
               </w:rPr>
-              <w:t>Explore_GIS_Map</w:t>
+              <w:t>Lab 2</w:t>
             </w:r>
-            <w:proofErr w:type="spellEnd"/>
             <w:r>
               <w:rPr>
                 <w:rFonts w:cs="Arial"/>
@@ -237,15 +256,7 @@
         <w:t>you will explore an ArcMap</w:t>
       </w:r>
       <w:r>
-        <w:t xml:space="preserve"> document. You </w:t>
-      </w:r>
-      <w:proofErr w:type="gramStart"/>
-      <w:r>
-        <w:t>will be introduced</w:t>
-      </w:r>
-      <w:proofErr w:type="gramEnd"/>
-      <w:r>
-        <w:t xml:space="preserve"> to the following tools and concepts</w:t>
+        <w:t xml:space="preserve"> document. You will be introduced to the following tools and concepts</w:t>
       </w:r>
       <w:r>
         <w:t xml:space="preserve">: </w:t>
@@ -394,11 +405,9 @@
           <w:rFonts w:ascii="Helvetica" w:hAnsi="Helvetica" w:cs="Helvetica"/>
         </w:rPr>
       </w:pPr>
-      <w:proofErr w:type="gramStart"/>
       <w:r>
         <w:t>measurement</w:t>
       </w:r>
-      <w:proofErr w:type="gramEnd"/>
       <w:r>
         <w:t xml:space="preserve"> tool</w:t>
       </w:r>
@@ -480,7 +489,7 @@
               </w14:solidFill>
             </w14:textFill>
           </w:rPr>
-          <w:pict>
+          <w:pict w14:anchorId="3B02F00E">
             <v:rect id="_x0000_i1026" style="width:0;height:.75pt" o:hralign="center" o:hrstd="t" o:hrnoshade="t" o:hr="t" fillcolor="#ccc" stroked="f"/>
           </w:pict>
         </w:r>
@@ -1356,7 +1365,7 @@
             </w14:solidFill>
           </w14:textFill>
         </w:rPr>
-        <w:pict>
+        <w:pict w14:anchorId="7AC00E3E">
           <v:rect id="_x0000_i1027" style="width:0;height:.75pt" o:hralign="center" o:hrstd="t" o:hrnoshade="t" o:hr="t" fillcolor="#ccc" stroked="f"/>
         </w:pict>
       </w:r>
@@ -1401,7 +1410,7 @@
           <w:position w:val="-6"/>
         </w:rPr>
         <w:drawing>
-          <wp:inline distT="0" distB="0" distL="0" distR="0">
+          <wp:inline distT="0" distB="0" distL="0" distR="0" wp14:anchorId="34EF5377" wp14:editId="5C61C848">
             <wp:extent cx="276264" cy="238158"/>
             <wp:effectExtent l="0" t="0" r="9525" b="0"/>
             <wp:docPr id="59" name="Picture 59"/>
@@ -1479,16 +1488,7 @@
         <w:rPr>
           <w:b/>
         </w:rPr>
-        <w:t>7</w:t>
-      </w:r>
-      <w:r>
-        <w:rPr>
-          <w:b/>
-        </w:rPr>
-        <w:t xml:space="preserve"> </w:t>
-      </w:r>
-      <w:r>
-        <w:t>application</w:t>
+        <w:t>5.1</w:t>
       </w:r>
       <w:r>
         <w:t>.</w:t>
@@ -1506,17 +1506,13 @@
       </w:pPr>
       <w:r>
         <w:rPr>
-          <w:rFonts w:eastAsia="Times New Roman" w:cs="Arial"/>
           <w:noProof/>
-          <w:color w:val="000000"/>
-          <w:sz w:val="20"/>
-          <w:szCs w:val="20"/>
         </w:rPr>
         <w:drawing>
-          <wp:inline distT="0" distB="0" distL="0" distR="0">
-            <wp:extent cx="1104900" cy="355600"/>
-            <wp:effectExtent l="0" t="0" r="0" b="6350"/>
-            <wp:docPr id="13" name="Picture 13"/>
+          <wp:inline distT="0" distB="0" distL="0" distR="0" wp14:anchorId="55314702" wp14:editId="5E7E06B2">
+            <wp:extent cx="1695450" cy="619125"/>
+            <wp:effectExtent l="0" t="0" r="0" b="9525"/>
+            <wp:docPr id="60" name="Picture 60"/>
             <wp:cNvGraphicFramePr>
               <a:graphicFrameLocks xmlns:a="http://schemas.openxmlformats.org/drawingml/2006/main" noChangeAspect="1"/>
             </wp:cNvGraphicFramePr>
@@ -1524,36 +1520,23 @@
               <a:graphicData uri="http://schemas.openxmlformats.org/drawingml/2006/picture">
                 <pic:pic xmlns:pic="http://schemas.openxmlformats.org/drawingml/2006/picture">
                   <pic:nvPicPr>
-                    <pic:cNvPr id="0" name="Picture 5"/>
-                    <pic:cNvPicPr>
-                      <a:picLocks noChangeAspect="1" noChangeArrowheads="1"/>
-                    </pic:cNvPicPr>
+                    <pic:cNvPr id="1" name=""/>
+                    <pic:cNvPicPr/>
                   </pic:nvPicPr>
                   <pic:blipFill>
-                    <a:blip r:embed="rId10">
-                      <a:extLst>
-                        <a:ext uri="{28A0092B-C50C-407E-A947-70E740481C1C}">
-                          <a14:useLocalDpi xmlns:a14="http://schemas.microsoft.com/office/drawing/2010/main" val="0"/>
-                        </a:ext>
-                      </a:extLst>
-                    </a:blip>
-                    <a:srcRect/>
+                    <a:blip r:embed="rId10"/>
                     <a:stretch>
                       <a:fillRect/>
                     </a:stretch>
                   </pic:blipFill>
-                  <pic:spPr bwMode="auto">
+                  <pic:spPr>
                     <a:xfrm>
                       <a:off x="0" y="0"/>
-                      <a:ext cx="1104900" cy="355600"/>
+                      <a:ext cx="1695450" cy="619125"/>
                     </a:xfrm>
                     <a:prstGeom prst="rect">
                       <a:avLst/>
                     </a:prstGeom>
-                    <a:noFill/>
-                    <a:ln>
-                      <a:noFill/>
-                    </a:ln>
                   </pic:spPr>
                 </pic:pic>
               </a:graphicData>
@@ -1620,7 +1603,7 @@
           <w:noProof/>
         </w:rPr>
         <w:drawing>
-          <wp:inline distT="0" distB="0" distL="0" distR="0">
+          <wp:inline distT="0" distB="0" distL="0" distR="0" wp14:anchorId="7D50D4A4" wp14:editId="20FA8580">
             <wp:extent cx="2438400" cy="1047750"/>
             <wp:effectExtent l="0" t="0" r="0" b="0"/>
             <wp:docPr id="91" name="Picture 91"/>
@@ -1731,15 +1714,7 @@
         <w:t xml:space="preserve"> different</w:t>
       </w:r>
       <w:r>
-        <w:t xml:space="preserve"> </w:t>
-      </w:r>
-      <w:proofErr w:type="spellStart"/>
-      <w:r>
-        <w:t>symbology</w:t>
-      </w:r>
-      <w:proofErr w:type="spellEnd"/>
-      <w:r>
-        <w:t xml:space="preserve"> </w:t>
+        <w:t xml:space="preserve"> symbology </w:t>
       </w:r>
       <w:r>
         <w:t>schemes</w:t>
@@ -1747,6 +1722,8 @@
       <w:r>
         <w:t xml:space="preserve"> used to represent the data in the map.</w:t>
       </w:r>
+      <w:bookmarkStart w:id="5" w:name="_GoBack"/>
+      <w:bookmarkEnd w:id="5"/>
     </w:p>
     <w:p>
       <w:pPr>
@@ -1770,7 +1747,7 @@
         <mc:AlternateContent>
           <mc:Choice Requires="wpg">
             <w:drawing>
-              <wp:anchor distT="0" distB="0" distL="114300" distR="114300" simplePos="0" relativeHeight="251659264" behindDoc="0" locked="0" layoutInCell="1" allowOverlap="1" wp14:anchorId="27618D83" wp14:editId="647EB33A">
+              <wp:anchor distT="0" distB="0" distL="114300" distR="114300" simplePos="0" relativeHeight="251659264" behindDoc="0" locked="0" layoutInCell="1" allowOverlap="1" wp14:anchorId="45E044F5" wp14:editId="47C25374">
                 <wp:simplePos x="0" y="0"/>
                 <wp:positionH relativeFrom="column">
                   <wp:posOffset>57150</wp:posOffset>
@@ -2372,15 +2349,7 @@
         <w:t>)</w:t>
       </w:r>
       <w:r>
-        <w:t xml:space="preserve"> used to build the map </w:t>
-      </w:r>
-      <w:proofErr w:type="gramStart"/>
-      <w:r>
-        <w:t>are listed</w:t>
-      </w:r>
-      <w:proofErr w:type="gramEnd"/>
-      <w:r>
-        <w:t xml:space="preserve"> in the </w:t>
+        <w:t xml:space="preserve"> used to build the map are listed in the </w:t>
       </w:r>
       <w:r>
         <w:rPr>
@@ -2434,19 +2403,14 @@
         <w:t>i</w:t>
       </w:r>
       <w:r>
-        <w:t xml:space="preserve">n doing so, you will notice four blue </w:t>
-      </w:r>
-      <w:proofErr w:type="gramStart"/>
-      <w:r>
-        <w:t xml:space="preserve">arrows </w:t>
-      </w:r>
-      <w:proofErr w:type="gramEnd"/>
+        <w:t xml:space="preserve">n doing so, you will notice four blue arrows </w:t>
+      </w:r>
       <w:r>
         <w:rPr>
           <w:noProof/>
         </w:rPr>
         <w:drawing>
-          <wp:inline distT="0" distB="0" distL="0" distR="0" wp14:anchorId="6BAEB3B3" wp14:editId="2830CEFE">
+          <wp:inline distT="0" distB="0" distL="0" distR="0" wp14:anchorId="05086AED" wp14:editId="2EFABB26">
             <wp:extent cx="153619" cy="177515"/>
             <wp:effectExtent l="0" t="0" r="0" b="0"/>
             <wp:docPr id="49" name="Picture 49"/>
@@ -2517,7 +2481,7 @@
           <w:noProof/>
         </w:rPr>
         <w:drawing>
-          <wp:inline distT="0" distB="0" distL="0" distR="0" wp14:anchorId="7381AE94" wp14:editId="51134878">
+          <wp:inline distT="0" distB="0" distL="0" distR="0" wp14:anchorId="63EA6B5B" wp14:editId="332577FF">
             <wp:extent cx="819150" cy="638175"/>
             <wp:effectExtent l="0" t="0" r="0" b="9525"/>
             <wp:docPr id="26" name="Picture 26"/>
@@ -2595,7 +2559,7 @@
         </w:rPr>
         <w:lastRenderedPageBreak/>
         <w:drawing>
-          <wp:inline distT="0" distB="0" distL="0" distR="0" wp14:anchorId="6BD0023A" wp14:editId="25F254B9">
+          <wp:inline distT="0" distB="0" distL="0" distR="0" wp14:anchorId="3F7947BB" wp14:editId="2AC19F76">
             <wp:extent cx="4867275" cy="419100"/>
             <wp:effectExtent l="171450" t="171450" r="390525" b="361950"/>
             <wp:docPr id="29" name="Picture 29"/>
@@ -2656,13 +2620,13 @@
           </w14:textFill>
         </w:rPr>
       </w:pPr>
-      <w:bookmarkStart w:id="5" w:name="_Toc286670377"/>
-      <w:bookmarkStart w:id="6" w:name="_Toc516579357"/>
+      <w:bookmarkStart w:id="6" w:name="_Toc286670377"/>
+      <w:bookmarkStart w:id="7" w:name="_Toc516579357"/>
       <w:r>
         <w:t>Creating a folder connection</w:t>
       </w:r>
-      <w:bookmarkEnd w:id="5"/>
       <w:bookmarkEnd w:id="6"/>
+      <w:bookmarkEnd w:id="7"/>
     </w:p>
     <w:p>
       <w:r>
@@ -2674,11 +2638,9 @@
       <w:r>
         <w:t xml:space="preserve"> vector)</w:t>
       </w:r>
-      <w:proofErr w:type="gramStart"/>
       <w:r>
         <w:t>,</w:t>
       </w:r>
-      <w:proofErr w:type="gramEnd"/>
       <w:r>
         <w:t xml:space="preserve"> however they are all added to an ArcMap document in a similar way.</w:t>
       </w:r>
@@ -2707,7 +2669,7 @@
           <w:noProof/>
         </w:rPr>
         <w:drawing>
-          <wp:inline distT="0" distB="0" distL="0" distR="0" wp14:anchorId="5CA8F507" wp14:editId="58CCF3BE">
+          <wp:inline distT="0" distB="0" distL="0" distR="0" wp14:anchorId="610F3321" wp14:editId="1F295AD9">
             <wp:extent cx="180975" cy="190500"/>
             <wp:effectExtent l="0" t="0" r="9525" b="0"/>
             <wp:docPr id="50" name="Picture 50"/>
@@ -2774,7 +2736,7 @@
           <w:szCs w:val="20"/>
         </w:rPr>
         <w:drawing>
-          <wp:inline distT="0" distB="0" distL="0" distR="0">
+          <wp:inline distT="0" distB="0" distL="0" distR="0" wp14:anchorId="108EF2DA" wp14:editId="57075BA0">
             <wp:extent cx="4686954" cy="1428949"/>
             <wp:effectExtent l="0" t="0" r="0" b="0"/>
             <wp:docPr id="109" name="Picture 109"/>
@@ -2833,76 +2795,60 @@
         <w:t>browser</w:t>
       </w:r>
       <w:r>
-        <w:t xml:space="preserve"> you may be familiar </w:t>
-      </w:r>
-      <w:proofErr w:type="gramStart"/>
-      <w:r>
-        <w:t>with</w:t>
-      </w:r>
-      <w:proofErr w:type="gramEnd"/>
+        <w:t xml:space="preserve"> you may be familiar with. </w:t>
+      </w:r>
+      <w:r>
+        <w:t xml:space="preserve">The </w:t>
+      </w:r>
+      <w:r>
+        <w:rPr>
+          <w:b/>
+        </w:rPr>
+        <w:t>Add Data</w:t>
+      </w:r>
+      <w:r>
+        <w:t xml:space="preserve"> window will </w:t>
+      </w:r>
+      <w:r>
+        <w:rPr>
+          <w:i/>
+        </w:rPr>
+        <w:t>only</w:t>
+      </w:r>
+      <w:r>
+        <w:t xml:space="preserve"> display data </w:t>
+      </w:r>
+      <w:r>
+        <w:t xml:space="preserve">files that ArcMap recognizes as a </w:t>
+      </w:r>
+      <w:r>
+        <w:rPr>
+          <w:i/>
+        </w:rPr>
+        <w:t>valid</w:t>
+      </w:r>
+      <w:r>
+        <w:t xml:space="preserve"> </w:t>
+      </w:r>
+      <w:r>
+        <w:t>GIS data file</w:t>
+      </w:r>
+      <w:r>
+        <w:t>s</w:t>
+      </w:r>
+      <w:r>
+        <w:t xml:space="preserve"> or data table</w:t>
+      </w:r>
       <w:r>
         <w:t xml:space="preserve">. </w:t>
       </w:r>
-      <w:r>
-        <w:t xml:space="preserve">The </w:t>
-      </w:r>
-      <w:r>
-        <w:rPr>
-          <w:b/>
-        </w:rPr>
-        <w:t>Add Data</w:t>
-      </w:r>
-      <w:r>
-        <w:t xml:space="preserve"> window will </w:t>
-      </w:r>
-      <w:r>
-        <w:rPr>
-          <w:i/>
-        </w:rPr>
-        <w:t>only</w:t>
-      </w:r>
-      <w:r>
-        <w:t xml:space="preserve"> display data </w:t>
-      </w:r>
-      <w:r>
-        <w:t xml:space="preserve">files that ArcMap recognizes as a </w:t>
-      </w:r>
-      <w:r>
-        <w:rPr>
-          <w:i/>
-        </w:rPr>
-        <w:t>valid</w:t>
-      </w:r>
-      <w:r>
-        <w:t xml:space="preserve"> </w:t>
-      </w:r>
-      <w:r>
-        <w:t>GIS data file</w:t>
-      </w:r>
-      <w:r>
-        <w:t>s</w:t>
-      </w:r>
-      <w:r>
-        <w:t xml:space="preserve"> or data table</w:t>
-      </w:r>
-      <w:r>
-        <w:t xml:space="preserve">. </w:t>
-      </w:r>
     </w:p>
     <w:p>
       <w:r>
         <w:t xml:space="preserve">If this is the first time that ArcMap is opened under your login account, you will also note that drive letters </w:t>
       </w:r>
       <w:r>
-        <w:t xml:space="preserve">(such as C: or </w:t>
-      </w:r>
-      <w:proofErr w:type="gramStart"/>
-      <w:r>
-        <w:t>D:</w:t>
-      </w:r>
-      <w:proofErr w:type="gramEnd"/>
-      <w:r>
-        <w:t xml:space="preserve">) </w:t>
+        <w:t xml:space="preserve">(such as C: or D:) </w:t>
       </w:r>
       <w:r>
         <w:t xml:space="preserve">are not directly accessible from the </w:t>
@@ -2936,7 +2882,7 @@
           <w:szCs w:val="20"/>
         </w:rPr>
         <w:drawing>
-          <wp:inline distT="0" distB="0" distL="0" distR="0">
+          <wp:inline distT="0" distB="0" distL="0" distR="0" wp14:anchorId="5052FF70" wp14:editId="1B1E3E43">
             <wp:extent cx="4676775" cy="1819275"/>
             <wp:effectExtent l="0" t="0" r="9525" b="9525"/>
             <wp:docPr id="114" name="Picture 114"/>
@@ -3058,25 +3004,34 @@
         <w:rPr>
           <w:b/>
         </w:rPr>
-        <w:t>Connect To Folder</w:t>
+        <w:t xml:space="preserve">Connect </w:t>
+      </w:r>
+      <w:proofErr w:type="gramStart"/>
+      <w:r>
+        <w:rPr>
+          <w:b/>
+        </w:rPr>
+        <w:t>To</w:t>
+      </w:r>
+      <w:proofErr w:type="gramEnd"/>
+      <w:r>
+        <w:rPr>
+          <w:b/>
+        </w:rPr>
+        <w:t xml:space="preserve"> Folder</w:t>
+      </w:r>
+      <w:r>
+        <w:t xml:space="preserve"> button</w:t>
       </w:r>
       <w:r>
         <w:t xml:space="preserve"> </w:t>
       </w:r>
-      <w:proofErr w:type="gramStart"/>
-      <w:r>
-        <w:t>button</w:t>
-      </w:r>
-      <w:r>
-        <w:t xml:space="preserve"> </w:t>
-      </w:r>
-      <w:proofErr w:type="gramEnd"/>
       <w:r>
         <w:rPr>
           <w:noProof/>
         </w:rPr>
         <w:drawing>
-          <wp:inline distT="0" distB="0" distL="0" distR="0" wp14:anchorId="5D82222A" wp14:editId="64658431">
+          <wp:inline distT="0" distB="0" distL="0" distR="0" wp14:anchorId="72474A42" wp14:editId="33F8AF7A">
             <wp:extent cx="190500" cy="161925"/>
             <wp:effectExtent l="0" t="0" r="0" b="9525"/>
             <wp:docPr id="56" name="Picture 56"/>
@@ -3134,7 +3089,7 @@
           <w:szCs w:val="20"/>
         </w:rPr>
         <w:drawing>
-          <wp:inline distT="0" distB="0" distL="0" distR="0">
+          <wp:inline distT="0" distB="0" distL="0" distR="0" wp14:anchorId="6670AB91" wp14:editId="0B72C820">
             <wp:extent cx="2533650" cy="733425"/>
             <wp:effectExtent l="0" t="0" r="0" b="9525"/>
             <wp:docPr id="115" name="Picture 115"/>
@@ -3227,27 +3182,21 @@
         <w:rPr>
           <w:b/>
         </w:rPr>
-        <w:t>c</w:t>
+        <w:t>c:\Users\</w:t>
+      </w:r>
+      <w:r>
+        <w:rPr>
+          <w:b/>
+        </w:rPr>
+        <w:t>jdoe</w:t>
+      </w:r>
+      <w:r>
+        <w:rPr>
+          <w:b/>
+        </w:rPr>
+        <w:t>\Documents\Tutorials</w:t>
       </w:r>
       <w:proofErr w:type="gramEnd"/>
-      <w:r>
-        <w:rPr>
-          <w:b/>
-        </w:rPr>
-        <w:t>:\Users\</w:t>
-      </w:r>
-      <w:r>
-        <w:rPr>
-          <w:b/>
-        </w:rPr>
-        <w:t>jdoe</w:t>
-      </w:r>
-      <w:r>
-        <w:rPr>
-          <w:b/>
-        </w:rPr>
-        <w:t>\Documents\Tutorials</w:t>
-      </w:r>
       <w:r>
         <w:t xml:space="preserve"> </w:t>
       </w:r>
@@ -3297,7 +3246,7 @@
           <w:szCs w:val="20"/>
         </w:rPr>
         <w:drawing>
-          <wp:inline distT="0" distB="0" distL="0" distR="0">
+          <wp:inline distT="0" distB="0" distL="0" distR="0" wp14:anchorId="4D741D0F" wp14:editId="7A8BB372">
             <wp:extent cx="3028950" cy="1876425"/>
             <wp:effectExtent l="0" t="0" r="0" b="9525"/>
             <wp:docPr id="126" name="Picture 126"/>
@@ -3433,28 +3382,29 @@
       <w:r>
         <w:t xml:space="preserve"> folder, the above folder connection step </w:t>
       </w:r>
+      <w:r>
+        <w:t>is</w:t>
+      </w:r>
+      <w:r>
+        <w:t xml:space="preserve"> not needed</w:t>
+      </w:r>
+      <w:r>
+        <w:t xml:space="preserve"> since ArcMap will always make the MXD’s home directory available as a folder connection for that session</w:t>
+      </w:r>
+      <w:r>
+        <w:t xml:space="preserve">. However, going forward, this connection will prove useful when adding more tutorial exercises to </w:t>
+      </w:r>
       <w:proofErr w:type="gramStart"/>
       <w:r>
-        <w:t>is</w:t>
-      </w:r>
-      <w:r>
-        <w:t xml:space="preserve"> not needed</w:t>
+        <w:t xml:space="preserve">the </w:t>
+      </w:r>
+      <w:r>
+        <w:t>.</w:t>
       </w:r>
       <w:proofErr w:type="gramEnd"/>
       <w:r>
-        <w:t xml:space="preserve"> since ArcMap will always make the MXD’s home directory available as a folder connection for that session</w:t>
-      </w:r>
-      <w:r>
-        <w:t xml:space="preserve">. However, going forward, this connection will prove useful when adding more tutorial exercises to </w:t>
-      </w:r>
-      <w:proofErr w:type="gramStart"/>
-      <w:r>
-        <w:t xml:space="preserve">the </w:t>
-      </w:r>
-      <w:r>
-        <w:t>./</w:t>
-      </w:r>
-      <w:proofErr w:type="gramEnd"/>
+        <w:t>/</w:t>
+      </w:r>
       <w:r>
         <w:rPr>
           <w:i/>
@@ -3480,28 +3430,20 @@
           </w14:textFill>
         </w:rPr>
       </w:pPr>
-      <w:bookmarkStart w:id="7" w:name="_Toc286670378"/>
-      <w:bookmarkStart w:id="8" w:name="_Toc516579358"/>
+      <w:bookmarkStart w:id="8" w:name="_Toc286670378"/>
+      <w:bookmarkStart w:id="9" w:name="_Toc516579358"/>
       <w:r>
         <w:t>Adding data</w:t>
       </w:r>
-      <w:bookmarkEnd w:id="7"/>
       <w:bookmarkEnd w:id="8"/>
-    </w:p>
-    <w:p>
-      <w:r>
-        <w:t xml:space="preserve">Next, </w:t>
-      </w:r>
-      <w:proofErr w:type="gramStart"/>
-      <w:r>
-        <w:t>we’</w:t>
-      </w:r>
-      <w:r>
-        <w:t>ll</w:t>
-      </w:r>
-      <w:proofErr w:type="gramEnd"/>
-      <w:r>
-        <w:t xml:space="preserve"> add a </w:t>
+      <w:bookmarkEnd w:id="9"/>
+    </w:p>
+    <w:p>
+      <w:r>
+        <w:t>Next, we’</w:t>
+      </w:r>
+      <w:r>
+        <w:t xml:space="preserve">ll add a </w:t>
       </w:r>
       <w:proofErr w:type="spellStart"/>
       <w:r>
@@ -3560,7 +3502,7 @@
         </w:rPr>
         <w:lastRenderedPageBreak/>
         <w:drawing>
-          <wp:inline distT="0" distB="0" distL="0" distR="0">
+          <wp:inline distT="0" distB="0" distL="0" distR="0" wp14:anchorId="5C7004F0" wp14:editId="507A5403">
             <wp:extent cx="4667250" cy="1057275"/>
             <wp:effectExtent l="0" t="0" r="0" b="9525"/>
             <wp:docPr id="129" name="Picture 129"/>
@@ -3632,7 +3574,7 @@
           <w:noProof/>
         </w:rPr>
         <w:drawing>
-          <wp:inline distT="0" distB="0" distL="0" distR="0" wp14:anchorId="57598C36" wp14:editId="2164CB83">
+          <wp:inline distT="0" distB="0" distL="0" distR="0" wp14:anchorId="7FF5D559" wp14:editId="1506A481">
             <wp:extent cx="1943100" cy="2943225"/>
             <wp:effectExtent l="0" t="0" r="0" b="9525"/>
             <wp:docPr id="62" name="Picture 62"/>
@@ -3673,13 +3615,8 @@
       </w:r>
     </w:p>
     <w:p>
-      <w:proofErr w:type="gramStart"/>
-      <w:r>
-        <w:t>You’ll</w:t>
-      </w:r>
-      <w:proofErr w:type="gramEnd"/>
-      <w:r>
-        <w:t xml:space="preserve"> note that the </w:t>
+      <w:r>
+        <w:t xml:space="preserve">You’ll note that the </w:t>
       </w:r>
       <w:proofErr w:type="spellStart"/>
       <w:r>
@@ -3711,7 +3648,7 @@
           <w:noProof/>
         </w:rPr>
         <w:drawing>
-          <wp:inline distT="0" distB="0" distL="0" distR="0" wp14:anchorId="32E0168A" wp14:editId="59CD7D94">
+          <wp:inline distT="0" distB="0" distL="0" distR="0" wp14:anchorId="3AE1B55E" wp14:editId="7FF79C14">
             <wp:extent cx="1590675" cy="2419350"/>
             <wp:effectExtent l="0" t="0" r="9525" b="0"/>
             <wp:docPr id="63" name="Picture 63"/>
@@ -3781,15 +3718,7 @@
       </w:r>
       <w:r>
         <w:lastRenderedPageBreak/>
-        <w:t xml:space="preserve">bottom layer </w:t>
-      </w:r>
-      <w:proofErr w:type="gramStart"/>
-      <w:r>
-        <w:t>is drawn</w:t>
-      </w:r>
-      <w:proofErr w:type="gramEnd"/>
-      <w:r>
-        <w:t xml:space="preserve"> first (Hillshade10sm), </w:t>
+        <w:t xml:space="preserve">bottom layer is drawn first (Hillshade10sm), </w:t>
       </w:r>
       <w:r>
         <w:t>then</w:t>
@@ -3817,13 +3746,8 @@
       </w:r>
     </w:p>
     <w:p>
-      <w:proofErr w:type="gramStart"/>
-      <w:r>
-        <w:t>There are many different strategies that</w:t>
-      </w:r>
-      <w:proofErr w:type="gramEnd"/>
-      <w:r>
-        <w:t xml:space="preserve"> can be adopted to enable simultaneous display of overlapping layers.</w:t>
+      <w:r>
+        <w:t>There are many different strategies that can be adopted to enable simultaneous display of overlapping layers.</w:t>
       </w:r>
       <w:r>
         <w:t xml:space="preserve"> We will explore one </w:t>
@@ -3850,30 +3774,17 @@
           </w14:textFill>
         </w:rPr>
       </w:pPr>
-      <w:bookmarkStart w:id="9" w:name="_Toc286670379"/>
-      <w:bookmarkStart w:id="10" w:name="_Toc516579359"/>
-      <w:r>
-        <w:t xml:space="preserve">Changing a layer’s </w:t>
-      </w:r>
-      <w:proofErr w:type="spellStart"/>
-      <w:r>
-        <w:t>symbology</w:t>
-      </w:r>
-      <w:bookmarkEnd w:id="9"/>
+      <w:bookmarkStart w:id="10" w:name="_Toc286670379"/>
+      <w:bookmarkStart w:id="11" w:name="_Toc516579359"/>
+      <w:r>
+        <w:t>Changing a layer’s symbology</w:t>
+      </w:r>
       <w:bookmarkEnd w:id="10"/>
-      <w:proofErr w:type="spellEnd"/>
-    </w:p>
-    <w:p>
-      <w:r>
-        <w:t xml:space="preserve">You will modify the way the County features </w:t>
-      </w:r>
-      <w:proofErr w:type="gramStart"/>
-      <w:r>
-        <w:t>are displayed</w:t>
-      </w:r>
-      <w:proofErr w:type="gramEnd"/>
-      <w:r>
-        <w:t xml:space="preserve"> in the map.</w:t>
+      <w:bookmarkEnd w:id="11"/>
+    </w:p>
+    <w:p>
+      <w:r>
+        <w:t>You will modify the way the County features are displayed in the map.</w:t>
       </w:r>
       <w:r>
         <w:t xml:space="preserve"> Instead of having the county polygons filled in grey, you will make them invisible with just the outline boundaries showing. This will help us see the underlying </w:t>
@@ -3961,7 +3872,7 @@
           <w:noProof/>
         </w:rPr>
         <w:drawing>
-          <wp:inline distT="0" distB="0" distL="0" distR="0" wp14:anchorId="3B57819D" wp14:editId="27143EA0">
+          <wp:inline distT="0" distB="0" distL="0" distR="0" wp14:anchorId="592BAFAA" wp14:editId="7BFEE518">
             <wp:extent cx="2143125" cy="4333875"/>
             <wp:effectExtent l="0" t="0" r="9525" b="9525"/>
             <wp:docPr id="64" name="Picture 64"/>
@@ -4017,14 +3928,12 @@
       <w:r>
         <w:t xml:space="preserve"> window, select the </w:t>
       </w:r>
-      <w:proofErr w:type="spellStart"/>
       <w:r>
         <w:rPr>
           <w:b/>
         </w:rPr>
         <w:t>Symbology</w:t>
       </w:r>
-      <w:proofErr w:type="spellEnd"/>
       <w:r>
         <w:t xml:space="preserve"> tab.</w:t>
       </w:r>
@@ -4035,7 +3944,7 @@
           <w:noProof/>
         </w:rPr>
         <w:drawing>
-          <wp:inline distT="0" distB="0" distL="0" distR="0" wp14:anchorId="4EB34AC1" wp14:editId="4F47A4A8">
+          <wp:inline distT="0" distB="0" distL="0" distR="0" wp14:anchorId="7CA7CFD6" wp14:editId="4CDD4A57">
             <wp:extent cx="1314450" cy="342900"/>
             <wp:effectExtent l="0" t="0" r="0" b="0"/>
             <wp:docPr id="65" name="Picture 65"/>
@@ -4093,7 +4002,7 @@
         </w:rPr>
         <w:lastRenderedPageBreak/>
         <w:drawing>
-          <wp:inline distT="0" distB="0" distL="0" distR="0" wp14:anchorId="0A849302" wp14:editId="1B085C44">
+          <wp:inline distT="0" distB="0" distL="0" distR="0" wp14:anchorId="6079C059" wp14:editId="39D500E1">
             <wp:extent cx="2171700" cy="819150"/>
             <wp:effectExtent l="0" t="0" r="0" b="0"/>
             <wp:docPr id="67" name="Picture 67"/>
@@ -4205,7 +4114,7 @@
           <w:noProof/>
         </w:rPr>
         <w:drawing>
-          <wp:inline distT="0" distB="0" distL="0" distR="0">
+          <wp:inline distT="0" distB="0" distL="0" distR="0" wp14:anchorId="3B8F9CD1" wp14:editId="0F7FD90B">
             <wp:extent cx="2444750" cy="552450"/>
             <wp:effectExtent l="0" t="0" r="0" b="0"/>
             <wp:docPr id="58" name="Picture 58"/>
@@ -4283,7 +4192,7 @@
           <w:noProof/>
         </w:rPr>
         <w:drawing>
-          <wp:inline distT="0" distB="0" distL="0" distR="0" wp14:anchorId="0C4E2204" wp14:editId="2C7BA847">
+          <wp:inline distT="0" distB="0" distL="0" distR="0" wp14:anchorId="36B629AD" wp14:editId="0569B1E9">
             <wp:extent cx="1228725" cy="295275"/>
             <wp:effectExtent l="0" t="0" r="9525" b="9525"/>
             <wp:docPr id="71" name="Picture 71"/>
@@ -4350,11 +4259,9 @@
         </w:rPr>
         <w:t xml:space="preserve">Symbol Property Editor </w:t>
       </w:r>
-      <w:proofErr w:type="gramStart"/>
       <w:r>
         <w:t>window</w:t>
       </w:r>
-      <w:proofErr w:type="gramEnd"/>
       <w:r>
         <w:t xml:space="preserve"> click on the </w:t>
       </w:r>
@@ -4377,7 +4284,7 @@
           <w:noProof/>
         </w:rPr>
         <w:drawing>
-          <wp:inline distT="0" distB="0" distL="0" distR="0" wp14:anchorId="1EF387CF" wp14:editId="7FADC5C5">
+          <wp:inline distT="0" distB="0" distL="0" distR="0" wp14:anchorId="42DAE5E0" wp14:editId="62B19EFC">
             <wp:extent cx="981075" cy="276225"/>
             <wp:effectExtent l="0" t="0" r="9525" b="9525"/>
             <wp:docPr id="72" name="Picture 72"/>
@@ -4499,7 +4406,7 @@
           <w:noProof/>
         </w:rPr>
         <w:drawing>
-          <wp:inline distT="0" distB="0" distL="0" distR="0">
+          <wp:inline distT="0" distB="0" distL="0" distR="0" wp14:anchorId="532D16DE" wp14:editId="03D31D04">
             <wp:extent cx="3181350" cy="2476500"/>
             <wp:effectExtent l="0" t="0" r="0" b="0"/>
             <wp:docPr id="133" name="Picture 133"/>
@@ -4608,14 +4515,12 @@
       <w:r>
         <w:t xml:space="preserve"> to </w:t>
       </w:r>
-      <w:proofErr w:type="gramStart"/>
       <w:r>
         <w:rPr>
           <w:b/>
         </w:rPr>
         <w:t>2</w:t>
       </w:r>
-      <w:proofErr w:type="gramEnd"/>
       <w:r>
         <w:t>.</w:t>
       </w:r>
@@ -4630,7 +4535,7 @@
         </w:rPr>
         <w:lastRenderedPageBreak/>
         <w:drawing>
-          <wp:inline distT="0" distB="0" distL="0" distR="0" wp14:anchorId="5560FBA8" wp14:editId="04A33846">
+          <wp:inline distT="0" distB="0" distL="0" distR="0" wp14:anchorId="550CD82D" wp14:editId="68CE1940">
             <wp:extent cx="1857375" cy="1905000"/>
             <wp:effectExtent l="0" t="0" r="9525" b="0"/>
             <wp:docPr id="75" name="Picture 75"/>
@@ -4745,7 +4650,7 @@
           <w:noProof/>
         </w:rPr>
         <w:drawing>
-          <wp:inline distT="0" distB="0" distL="0" distR="0">
+          <wp:inline distT="0" distB="0" distL="0" distR="0" wp14:anchorId="45ABA376" wp14:editId="64AABF54">
             <wp:extent cx="3219450" cy="2682875"/>
             <wp:effectExtent l="0" t="0" r="0" b="3175"/>
             <wp:docPr id="1" name="Picture 1"/>
@@ -4823,23 +4728,7 @@
     </w:p>
     <w:p>
       <w:r>
-        <w:t xml:space="preserve">At this </w:t>
-      </w:r>
-      <w:proofErr w:type="gramStart"/>
-      <w:r>
-        <w:t>point</w:t>
-      </w:r>
-      <w:proofErr w:type="gramEnd"/>
-      <w:r>
-        <w:t xml:space="preserve"> the </w:t>
-      </w:r>
-      <w:proofErr w:type="spellStart"/>
-      <w:r>
-        <w:t>symbology</w:t>
-      </w:r>
-      <w:proofErr w:type="spellEnd"/>
-      <w:r>
-        <w:t xml:space="preserve"> for the Counties layer will </w:t>
+        <w:t xml:space="preserve">At this point the symbology for the Counties layer will </w:t>
       </w:r>
       <w:r>
         <w:t xml:space="preserve">have </w:t>
@@ -4878,7 +4767,7 @@
         </w:rPr>
         <w:lastRenderedPageBreak/>
         <w:drawing>
-          <wp:inline distT="0" distB="0" distL="0" distR="0" wp14:anchorId="33CA8772" wp14:editId="7BBAEE90">
+          <wp:inline distT="0" distB="0" distL="0" distR="0" wp14:anchorId="057AF514" wp14:editId="5918A188">
             <wp:extent cx="1956816" cy="2999232"/>
             <wp:effectExtent l="0" t="0" r="5715" b="0"/>
             <wp:docPr id="77" name="Picture 77"/>
@@ -4937,15 +4826,7 @@
       </w:r>
       <w:proofErr w:type="spellEnd"/>
       <w:r>
-        <w:t xml:space="preserve"> </w:t>
-      </w:r>
-      <w:proofErr w:type="spellStart"/>
-      <w:r>
-        <w:t>symbology</w:t>
-      </w:r>
-      <w:proofErr w:type="spellEnd"/>
-      <w:r>
-        <w:t>.</w:t>
+        <w:t xml:space="preserve"> symbology.</w:t>
       </w:r>
     </w:p>
     <w:p>
@@ -5011,14 +4892,12 @@
       <w:r>
         <w:t xml:space="preserve"> window, select the </w:t>
       </w:r>
-      <w:proofErr w:type="spellStart"/>
       <w:r>
         <w:rPr>
           <w:b/>
         </w:rPr>
         <w:t>Symbology</w:t>
       </w:r>
-      <w:proofErr w:type="spellEnd"/>
       <w:r>
         <w:t xml:space="preserve"> tab.</w:t>
       </w:r>
@@ -5038,7 +4917,7 @@
           <w:noProof/>
         </w:rPr>
         <w:drawing>
-          <wp:inline distT="0" distB="0" distL="0" distR="0" wp14:anchorId="4D5EF576" wp14:editId="4EFB7FF7">
+          <wp:inline distT="0" distB="0" distL="0" distR="0" wp14:anchorId="20F9D120" wp14:editId="2AD86FA0">
             <wp:extent cx="1228725" cy="409575"/>
             <wp:effectExtent l="0" t="0" r="9525" b="9525"/>
             <wp:docPr id="36" name="Picture 36"/>
@@ -5112,15 +4991,7 @@
         <w:t>Value</w:t>
       </w:r>
       <w:r>
-        <w:t xml:space="preserve"> and make sure that the value is set to </w:t>
-      </w:r>
-      <w:proofErr w:type="gramStart"/>
-      <w:r>
-        <w:t>0</w:t>
-      </w:r>
-      <w:proofErr w:type="gramEnd"/>
-      <w:r>
-        <w:t xml:space="preserve"> and that the </w:t>
+        <w:t xml:space="preserve"> and make sure that the value is set to 0 and that the </w:t>
       </w:r>
       <w:r>
         <w:rPr>
@@ -5160,7 +5031,7 @@
           <w:szCs w:val="20"/>
         </w:rPr>
         <w:drawing>
-          <wp:inline distT="0" distB="0" distL="0" distR="0">
+          <wp:inline distT="0" distB="0" distL="0" distR="0" wp14:anchorId="4C3F0D0A" wp14:editId="29E41027">
             <wp:extent cx="3981450" cy="942975"/>
             <wp:effectExtent l="0" t="0" r="0" b="9525"/>
             <wp:docPr id="134" name="Picture 134"/>
@@ -5257,15 +5128,7 @@
         <w:t>t</w:t>
       </w:r>
       <w:r>
-        <w:t xml:space="preserve"> have a value of </w:t>
-      </w:r>
-      <w:proofErr w:type="gramStart"/>
-      <w:r>
-        <w:t>0</w:t>
-      </w:r>
-      <w:proofErr w:type="gramEnd"/>
-      <w:r>
-        <w:t xml:space="preserve"> (these are the pixels that generated a black background).</w:t>
+        <w:t xml:space="preserve"> have a value of 0 (these are the pixels that generated a black background).</w:t>
       </w:r>
     </w:p>
     <w:p>
@@ -5284,7 +5147,7 @@
         </w:rPr>
         <w:lastRenderedPageBreak/>
         <w:drawing>
-          <wp:inline distT="0" distB="0" distL="0" distR="0" wp14:anchorId="341A99C7" wp14:editId="7B8A307F">
+          <wp:inline distT="0" distB="0" distL="0" distR="0" wp14:anchorId="2D4C61A4" wp14:editId="664A9044">
             <wp:extent cx="2011680" cy="3081528"/>
             <wp:effectExtent l="0" t="0" r="7620" b="0"/>
             <wp:docPr id="80" name="Picture 80"/>
@@ -5351,61 +5214,24 @@
           </w14:textFill>
         </w:rPr>
       </w:pPr>
-      <w:bookmarkStart w:id="11" w:name="_Toc286670380"/>
-      <w:bookmarkStart w:id="12" w:name="_Toc516579360"/>
-      <w:r>
-        <w:t xml:space="preserve">Introduction to </w:t>
-      </w:r>
-      <w:proofErr w:type="spellStart"/>
-      <w:r>
-        <w:t>ArcCatalog</w:t>
-      </w:r>
-      <w:bookmarkEnd w:id="11"/>
+      <w:bookmarkStart w:id="12" w:name="_Toc286670380"/>
+      <w:bookmarkStart w:id="13" w:name="_Toc516579360"/>
+      <w:r>
+        <w:t>Introduction to ArcCatalog</w:t>
+      </w:r>
       <w:bookmarkEnd w:id="12"/>
-      <w:proofErr w:type="spellEnd"/>
-    </w:p>
-    <w:p>
-      <w:r>
-        <w:t xml:space="preserve">You can manage your project folder from within ArcMap using </w:t>
-      </w:r>
-      <w:proofErr w:type="spellStart"/>
-      <w:r>
-        <w:t>ArcCatalog</w:t>
-      </w:r>
-      <w:proofErr w:type="spellEnd"/>
-      <w:r>
-        <w:t xml:space="preserve">. </w:t>
-      </w:r>
-      <w:proofErr w:type="spellStart"/>
-      <w:r>
-        <w:t>ArcCatalog</w:t>
-      </w:r>
-      <w:proofErr w:type="spellEnd"/>
-      <w:r>
-        <w:t xml:space="preserve"> is one of many applications that make up the ArcGIS software suite. </w:t>
-      </w:r>
-      <w:proofErr w:type="spellStart"/>
-      <w:r>
-        <w:t>ArcCatalog</w:t>
-      </w:r>
-      <w:proofErr w:type="spellEnd"/>
+      <w:bookmarkEnd w:id="13"/>
+    </w:p>
+    <w:p>
+      <w:r>
+        <w:t>You can manage your project folder from within ArcMap using ArcCatalog. ArcCatalog is one of many applications that make up the ArcGIS software suite. ArcCatalog can also be accessed as a stand-alone application from the Windows</w:t>
+      </w:r>
+      <w:r>
+        <w:t>’</w:t>
+      </w:r>
       <w:r>
         <w:t xml:space="preserve"> </w:t>
       </w:r>
-      <w:proofErr w:type="gramStart"/>
-      <w:r>
-        <w:t>can also be accessed</w:t>
-      </w:r>
-      <w:proofErr w:type="gramEnd"/>
-      <w:r>
-        <w:t xml:space="preserve"> as a stand-alone application from the Windows</w:t>
-      </w:r>
-      <w:r>
-        <w:t>’</w:t>
-      </w:r>
-      <w:r>
-        <w:t xml:space="preserve"> </w:t>
-      </w:r>
       <w:r>
         <w:rPr>
           <w:b/>
@@ -5439,18 +5265,10 @@
         <w:t xml:space="preserve"> tab </w:t>
       </w:r>
       <w:r>
-        <w:t xml:space="preserve">that </w:t>
-      </w:r>
-      <w:proofErr w:type="gramStart"/>
-      <w:r>
-        <w:t>is</w:t>
-      </w:r>
-      <w:r>
-        <w:t xml:space="preserve"> docked</w:t>
-      </w:r>
-      <w:proofErr w:type="gramEnd"/>
-      <w:r>
-        <w:t xml:space="preserve"> to the right of the Map Display. </w:t>
+        <w:t>that is</w:t>
+      </w:r>
+      <w:r>
+        <w:t xml:space="preserve"> docked to the right of the Map Display. </w:t>
       </w:r>
     </w:p>
     <w:p>
@@ -5459,7 +5277,7 @@
           <w:noProof/>
         </w:rPr>
         <w:drawing>
-          <wp:inline distT="0" distB="0" distL="0" distR="0">
+          <wp:inline distT="0" distB="0" distL="0" distR="0" wp14:anchorId="558D69AD" wp14:editId="2D1BFE0C">
             <wp:extent cx="1990725" cy="1828800"/>
             <wp:effectExtent l="0" t="0" r="9525" b="0"/>
             <wp:docPr id="135" name="Picture 135"/>
@@ -5510,15 +5328,7 @@
     </w:p>
     <w:p>
       <w:r>
-        <w:t xml:space="preserve">The catalog window will expand. This window can be docked/undocked just like the TOC. </w:t>
-      </w:r>
-      <w:proofErr w:type="gramStart"/>
-      <w:r>
-        <w:t>But</w:t>
-      </w:r>
-      <w:proofErr w:type="gramEnd"/>
-      <w:r>
-        <w:t xml:space="preserve"> this can only be done if it is “pinned”. You pin a window by clicking on the </w:t>
+        <w:t xml:space="preserve">The catalog window will expand. This window can be docked/undocked just like the TOC. But this can only be done if it is “pinned”. You pin a window by clicking on the </w:t>
       </w:r>
       <w:r>
         <w:rPr>
@@ -5534,7 +5344,7 @@
           <w:noProof/>
         </w:rPr>
         <w:drawing>
-          <wp:inline distT="0" distB="0" distL="0" distR="0" wp14:anchorId="2D9B8454" wp14:editId="42304569">
+          <wp:inline distT="0" distB="0" distL="0" distR="0" wp14:anchorId="25EDD0ED" wp14:editId="2F74E146">
             <wp:extent cx="114300" cy="104775"/>
             <wp:effectExtent l="0" t="0" r="0" b="9525"/>
             <wp:docPr id="88" name="Picture 88"/>
@@ -5570,19 +5380,14 @@
         </w:drawing>
       </w:r>
       <w:r>
-        <w:t xml:space="preserve"> in the upper right-hand side of the catalog window. If the window is pinned, the pin icon will be </w:t>
-      </w:r>
-      <w:proofErr w:type="gramStart"/>
-      <w:r>
-        <w:t xml:space="preserve">vertical </w:t>
-      </w:r>
-      <w:proofErr w:type="gramEnd"/>
+        <w:t xml:space="preserve"> in the upper right-hand side of the catalog window. If the window is pinned, the pin icon will be vertical </w:t>
+      </w:r>
       <w:r>
         <w:rPr>
           <w:noProof/>
         </w:rPr>
         <w:drawing>
-          <wp:inline distT="0" distB="0" distL="0" distR="0" wp14:anchorId="50E39E24" wp14:editId="4736B27B">
+          <wp:inline distT="0" distB="0" distL="0" distR="0" wp14:anchorId="31F317B7" wp14:editId="55E1A6CA">
             <wp:extent cx="114300" cy="123825"/>
             <wp:effectExtent l="0" t="0" r="0" b="9525"/>
             <wp:docPr id="89" name="Picture 89"/>
@@ -5625,7 +5430,7 @@
           <w:noProof/>
         </w:rPr>
         <w:drawing>
-          <wp:inline distT="0" distB="0" distL="0" distR="0" wp14:anchorId="1869E5A3" wp14:editId="319B6699">
+          <wp:inline distT="0" distB="0" distL="0" distR="0" wp14:anchorId="4CC86F05" wp14:editId="4057F246">
             <wp:extent cx="114300" cy="104775"/>
             <wp:effectExtent l="0" t="0" r="0" b="9525"/>
             <wp:docPr id="90" name="Picture 90"/>
@@ -5717,21 +5522,7 @@
         <w:rPr>
           <w:i/>
         </w:rPr>
-        <w:t xml:space="preserve">maximize the map display window (though this </w:t>
-      </w:r>
-      <w:proofErr w:type="gramStart"/>
-      <w:r>
-        <w:rPr>
-          <w:i/>
-        </w:rPr>
-        <w:t>is not recommended</w:t>
-      </w:r>
-      <w:proofErr w:type="gramEnd"/>
-      <w:r>
-        <w:rPr>
-          <w:i/>
-        </w:rPr>
-        <w:t xml:space="preserve"> in this course).</w:t>
+        <w:t>maximize the map display window (though this is not recommended in this course).</w:t>
       </w:r>
     </w:p>
     <w:p>
@@ -5743,7 +5534,7 @@
           <w:noProof/>
         </w:rPr>
         <w:drawing>
-          <wp:inline distT="0" distB="0" distL="0" distR="0" wp14:anchorId="31BBC0E4" wp14:editId="0AE3C558">
+          <wp:inline distT="0" distB="0" distL="0" distR="0" wp14:anchorId="08F65102" wp14:editId="6C8E6A94">
             <wp:extent cx="2660762" cy="2743200"/>
             <wp:effectExtent l="0" t="0" r="6350" b="0"/>
             <wp:docPr id="87" name="Picture 87"/>
@@ -5815,19 +5606,14 @@
         <w:t>Data</w:t>
       </w:r>
       <w:r>
-        <w:t xml:space="preserve"> </w:t>
-      </w:r>
-      <w:proofErr w:type="gramStart"/>
-      <w:r>
-        <w:t xml:space="preserve">geodatabase </w:t>
-      </w:r>
-      <w:proofErr w:type="gramEnd"/>
+        <w:t xml:space="preserve"> geodatabase </w:t>
+      </w:r>
       <w:r>
         <w:rPr>
           <w:noProof/>
         </w:rPr>
         <w:drawing>
-          <wp:inline distT="0" distB="0" distL="0" distR="0" wp14:anchorId="5F1684A1" wp14:editId="7DEAEF26">
+          <wp:inline distT="0" distB="0" distL="0" distR="0" wp14:anchorId="2E9B9A17" wp14:editId="2273349B">
             <wp:extent cx="200025" cy="133350"/>
             <wp:effectExtent l="0" t="0" r="9525" b="0"/>
             <wp:docPr id="92" name="Picture 92"/>
@@ -5882,7 +5668,7 @@
           <w:noProof/>
         </w:rPr>
         <w:drawing>
-          <wp:inline distT="0" distB="0" distL="0" distR="0">
+          <wp:inline distT="0" distB="0" distL="0" distR="0" wp14:anchorId="38B5E664" wp14:editId="35545A21">
             <wp:extent cx="2505425" cy="2295845"/>
             <wp:effectExtent l="0" t="0" r="9525" b="0"/>
             <wp:docPr id="136" name="Picture 136"/>
@@ -5948,20 +5734,18 @@
       <w:r>
         <w:t xml:space="preserve"> feature data set</w:t>
       </w:r>
-      <w:proofErr w:type="gramStart"/>
       <w:r>
         <w:t>,</w:t>
       </w:r>
       <w:r>
         <w:t xml:space="preserve"> </w:t>
       </w:r>
-      <w:proofErr w:type="gramEnd"/>
       <w:r>
         <w:rPr>
           <w:noProof/>
         </w:rPr>
         <w:drawing>
-          <wp:inline distT="0" distB="0" distL="0" distR="0" wp14:anchorId="597BD557" wp14:editId="7EB45839">
+          <wp:inline distT="0" distB="0" distL="0" distR="0" wp14:anchorId="001268A0" wp14:editId="5D448449">
             <wp:extent cx="847725" cy="152400"/>
             <wp:effectExtent l="0" t="0" r="9525" b="0"/>
             <wp:docPr id="94" name="Picture 94"/>
@@ -6036,7 +5820,7 @@
           <w:noProof/>
         </w:rPr>
         <w:drawing>
-          <wp:inline distT="0" distB="0" distL="0" distR="0" wp14:anchorId="67A978F1" wp14:editId="6B91A784">
+          <wp:inline distT="0" distB="0" distL="0" distR="0" wp14:anchorId="2893CD46" wp14:editId="4936B4FF">
             <wp:extent cx="180975" cy="190500"/>
             <wp:effectExtent l="0" t="0" r="9525" b="0"/>
             <wp:docPr id="95" name="Picture 95"/>
@@ -6117,7 +5901,7 @@
           <w:noProof/>
         </w:rPr>
         <w:drawing>
-          <wp:inline distT="0" distB="0" distL="0" distR="0">
+          <wp:inline distT="0" distB="0" distL="0" distR="0" wp14:anchorId="52CA67D0" wp14:editId="39FD73D9">
             <wp:extent cx="2181529" cy="1133633"/>
             <wp:effectExtent l="0" t="0" r="9525" b="9525"/>
             <wp:docPr id="11" name="Picture 11"/>
@@ -6173,15 +5957,7 @@
         <w:t>that they</w:t>
       </w:r>
       <w:r>
-        <w:t xml:space="preserve"> match the following order from bottom to top: Hillshade10sm, Parks, Places, Waterville, Counties, Roads, Railroad, </w:t>
-      </w:r>
-      <w:proofErr w:type="gramStart"/>
-      <w:r>
-        <w:t>Cities</w:t>
-      </w:r>
-      <w:proofErr w:type="gramEnd"/>
-      <w:r>
-        <w:t>.</w:t>
+        <w:t xml:space="preserve"> match the following order from bottom to top: Hillshade10sm, Parks, Places, Waterville, Counties, Roads, Railroad, Cities.</w:t>
       </w:r>
     </w:p>
     <w:p>
@@ -6190,7 +5966,7 @@
           <w:noProof/>
         </w:rPr>
         <w:drawing>
-          <wp:inline distT="0" distB="0" distL="0" distR="0" wp14:anchorId="2D7409D8" wp14:editId="57AA8027">
+          <wp:inline distT="0" distB="0" distL="0" distR="0" wp14:anchorId="4B522B24" wp14:editId="2A4DDFB8">
             <wp:extent cx="1657350" cy="3562350"/>
             <wp:effectExtent l="0" t="0" r="0" b="0"/>
             <wp:docPr id="97" name="Picture 97"/>
@@ -6248,25 +6024,17 @@
           </w14:textFill>
         </w:rPr>
       </w:pPr>
-      <w:bookmarkStart w:id="13" w:name="_Toc286670381"/>
-      <w:bookmarkStart w:id="14" w:name="_Toc516579361"/>
+      <w:bookmarkStart w:id="14" w:name="_Toc286670381"/>
+      <w:bookmarkStart w:id="15" w:name="_Toc516579361"/>
       <w:r>
         <w:t>More on symbolizing features</w:t>
       </w:r>
-      <w:bookmarkEnd w:id="13"/>
       <w:bookmarkEnd w:id="14"/>
-    </w:p>
-    <w:p>
-      <w:r>
-        <w:t xml:space="preserve">Next, you will change the </w:t>
-      </w:r>
-      <w:proofErr w:type="spellStart"/>
-      <w:r>
-        <w:t>symbology</w:t>
-      </w:r>
-      <w:proofErr w:type="spellEnd"/>
-      <w:r>
-        <w:t xml:space="preserve"> for the Parks layer.</w:t>
+      <w:bookmarkEnd w:id="15"/>
+    </w:p>
+    <w:p>
+      <w:r>
+        <w:t>Next, you will change the symbology for the Parks layer.</w:t>
       </w:r>
     </w:p>
     <w:p>
@@ -6311,14 +6079,12 @@
       <w:r>
         <w:t xml:space="preserve"> the </w:t>
       </w:r>
-      <w:proofErr w:type="spellStart"/>
       <w:r>
         <w:rPr>
           <w:b/>
         </w:rPr>
         <w:t>Symbology</w:t>
       </w:r>
-      <w:proofErr w:type="spellEnd"/>
       <w:r>
         <w:t xml:space="preserve"> tab.</w:t>
       </w:r>
@@ -6356,7 +6122,7 @@
         </w:rPr>
         <w:lastRenderedPageBreak/>
         <w:drawing>
-          <wp:inline distT="0" distB="0" distL="0" distR="0" wp14:anchorId="43034C75" wp14:editId="7098FABE">
+          <wp:inline distT="0" distB="0" distL="0" distR="0" wp14:anchorId="088C4EF1" wp14:editId="09BD36C4">
             <wp:extent cx="2247900" cy="800100"/>
             <wp:effectExtent l="0" t="0" r="0" b="0"/>
             <wp:docPr id="98" name="Picture 98"/>
@@ -6428,7 +6194,7 @@
           <w:noProof/>
         </w:rPr>
         <w:drawing>
-          <wp:inline distT="0" distB="0" distL="0" distR="0">
+          <wp:inline distT="0" distB="0" distL="0" distR="0" wp14:anchorId="3AEAAE0F" wp14:editId="58243968">
             <wp:extent cx="2628900" cy="1352550"/>
             <wp:effectExtent l="0" t="0" r="0" b="0"/>
             <wp:docPr id="137" name="Picture 137"/>
@@ -6499,7 +6265,7 @@
           <w:position w:val="-8"/>
         </w:rPr>
         <w:drawing>
-          <wp:inline distT="0" distB="0" distL="0" distR="0" wp14:anchorId="3417E996" wp14:editId="1468FAD6">
+          <wp:inline distT="0" distB="0" distL="0" distR="0" wp14:anchorId="00BB4152" wp14:editId="2AC5A7E7">
             <wp:extent cx="1162050" cy="238125"/>
             <wp:effectExtent l="0" t="0" r="0" b="9525"/>
             <wp:docPr id="100" name="Picture 100"/>
@@ -6556,7 +6322,7 @@
           <w:noProof/>
         </w:rPr>
         <w:drawing>
-          <wp:inline distT="0" distB="0" distL="0" distR="0" wp14:anchorId="1A6B8F5A" wp14:editId="2B673E99">
+          <wp:inline distT="0" distB="0" distL="0" distR="0" wp14:anchorId="7BC71CD6" wp14:editId="20AA33DE">
             <wp:extent cx="1647825" cy="2933700"/>
             <wp:effectExtent l="0" t="0" r="9525" b="0"/>
             <wp:docPr id="101" name="Picture 101"/>
@@ -6627,15 +6393,7 @@
     </w:p>
     <w:p>
       <w:r>
-        <w:t xml:space="preserve">Next, </w:t>
-      </w:r>
-      <w:proofErr w:type="gramStart"/>
-      <w:r>
-        <w:t>we’ll</w:t>
-      </w:r>
-      <w:proofErr w:type="gramEnd"/>
-      <w:r>
-        <w:t xml:space="preserve"> set the Parks layer to a 50% transparency. This will allow the background </w:t>
+        <w:t xml:space="preserve">Next, we’ll set the Parks layer to a 50% transparency. This will allow the background </w:t>
       </w:r>
       <w:proofErr w:type="spellStart"/>
       <w:r>
@@ -6681,7 +6439,7 @@
           <w:noProof/>
         </w:rPr>
         <w:drawing>
-          <wp:inline distT="0" distB="0" distL="0" distR="0" wp14:anchorId="32D93153" wp14:editId="51460A67">
+          <wp:inline distT="0" distB="0" distL="0" distR="0" wp14:anchorId="3C94A018" wp14:editId="2CCE8765">
             <wp:extent cx="1524000" cy="295275"/>
             <wp:effectExtent l="0" t="0" r="0" b="9525"/>
             <wp:docPr id="102" name="Picture 102"/>
@@ -6769,7 +6527,7 @@
         </w:rPr>
         <w:lastRenderedPageBreak/>
         <w:drawing>
-          <wp:inline distT="0" distB="0" distL="0" distR="0" wp14:anchorId="0709F5AD" wp14:editId="2422A2AD">
+          <wp:inline distT="0" distB="0" distL="0" distR="0" wp14:anchorId="0A2CFCE5" wp14:editId="7AEE9070">
             <wp:extent cx="1885950" cy="257175"/>
             <wp:effectExtent l="0" t="0" r="0" b="9525"/>
             <wp:docPr id="103" name="Picture 103"/>
@@ -6850,7 +6608,7 @@
           <w:noProof/>
         </w:rPr>
         <w:drawing>
-          <wp:inline distT="0" distB="0" distL="0" distR="0" wp14:anchorId="3E031495" wp14:editId="17396396">
+          <wp:inline distT="0" distB="0" distL="0" distR="0" wp14:anchorId="2D28222F" wp14:editId="77B42489">
             <wp:extent cx="2114845" cy="724001"/>
             <wp:effectExtent l="0" t="0" r="0" b="0"/>
             <wp:docPr id="138" name="Picture 138"/>
@@ -6897,15 +6655,7 @@
         <w:pStyle w:val="Instructions"/>
       </w:pPr>
       <w:r>
-        <w:t xml:space="preserve">Now </w:t>
-      </w:r>
-      <w:proofErr w:type="gramStart"/>
-      <w:r>
-        <w:t>it’s</w:t>
-      </w:r>
-      <w:proofErr w:type="gramEnd"/>
-      <w:r>
-        <w:t xml:space="preserve"> your turn to change the </w:t>
+        <w:t xml:space="preserve">Now it’s your turn to change the </w:t>
       </w:r>
       <w:proofErr w:type="spellStart"/>
       <w:r>
@@ -7033,7 +6783,7 @@
           <w:noProof/>
         </w:rPr>
         <w:drawing>
-          <wp:inline distT="0" distB="0" distL="0" distR="0" wp14:anchorId="5FC77C7F" wp14:editId="02FFF014">
+          <wp:inline distT="0" distB="0" distL="0" distR="0" wp14:anchorId="54EA9634" wp14:editId="46911B3D">
             <wp:extent cx="1571625" cy="3476625"/>
             <wp:effectExtent l="0" t="0" r="9525" b="9525"/>
             <wp:docPr id="104" name="Picture 104"/>
@@ -7090,15 +6840,7 @@
         <w:t>Places</w:t>
       </w:r>
       <w:r>
-        <w:t xml:space="preserve"> features </w:t>
-      </w:r>
-      <w:proofErr w:type="gramStart"/>
-      <w:r>
-        <w:t>are symbolized</w:t>
-      </w:r>
-      <w:proofErr w:type="gramEnd"/>
-      <w:r>
-        <w:t xml:space="preserve"> using the s</w:t>
+        <w:t xml:space="preserve"> features are symbolized using the s</w:t>
       </w:r>
       <w:r>
         <w:t>ame color).</w:t>
@@ -7116,15 +6858,7 @@
         <w:t>might</w:t>
       </w:r>
       <w:r>
-        <w:t xml:space="preserve"> want certain layers to </w:t>
-      </w:r>
-      <w:proofErr w:type="gramStart"/>
-      <w:r>
-        <w:t>be symbolized</w:t>
-      </w:r>
-      <w:proofErr w:type="gramEnd"/>
-      <w:r>
-        <w:t xml:space="preserve"> differently based on an attribute value.</w:t>
+        <w:t xml:space="preserve"> want certain layers to be symbolized differently based on an attribute value.</w:t>
       </w:r>
     </w:p>
     <w:p>
@@ -7166,7 +6900,7 @@
         </w:rPr>
         <w:lastRenderedPageBreak/>
         <w:drawing>
-          <wp:inline distT="0" distB="0" distL="0" distR="0" wp14:anchorId="2FA9DDDF" wp14:editId="22B18D1B">
+          <wp:inline distT="0" distB="0" distL="0" distR="0" wp14:anchorId="47CEBE8A" wp14:editId="617083A1">
             <wp:extent cx="2466975" cy="1352550"/>
             <wp:effectExtent l="0" t="0" r="9525" b="0"/>
             <wp:docPr id="105" name="Picture 105"/>
@@ -7217,7 +6951,7 @@
           <w:noProof/>
         </w:rPr>
         <w:drawing>
-          <wp:inline distT="0" distB="0" distL="0" distR="0">
+          <wp:inline distT="0" distB="0" distL="0" distR="0" wp14:anchorId="3476ACFA" wp14:editId="47D6C577">
             <wp:extent cx="5239481" cy="2229161"/>
             <wp:effectExtent l="0" t="0" r="0" b="0"/>
             <wp:docPr id="139" name="Picture 139"/>
@@ -7294,7 +7028,7 @@
           <w:noProof/>
         </w:rPr>
         <w:drawing>
-          <wp:inline distT="0" distB="0" distL="0" distR="0">
+          <wp:inline distT="0" distB="0" distL="0" distR="0" wp14:anchorId="15624D7C" wp14:editId="77434D0F">
             <wp:extent cx="3133725" cy="1276350"/>
             <wp:effectExtent l="0" t="0" r="9525" b="0"/>
             <wp:docPr id="140" name="Picture 140"/>
@@ -7447,15 +7181,7 @@
         <w:t>Quantities</w:t>
       </w:r>
       <w:r>
-        <w:t xml:space="preserve"> scheme in the </w:t>
-      </w:r>
-      <w:proofErr w:type="spellStart"/>
-      <w:r>
-        <w:t>Symbology</w:t>
-      </w:r>
-      <w:proofErr w:type="spellEnd"/>
-      <w:r>
-        <w:t xml:space="preserve"> tab.</w:t>
+        <w:t xml:space="preserve"> scheme in the Symbology tab.</w:t>
       </w:r>
     </w:p>
     <w:p>
@@ -7475,14 +7201,12 @@
       <w:r>
         <w:t xml:space="preserve"> window, click the </w:t>
       </w:r>
-      <w:proofErr w:type="spellStart"/>
       <w:r>
         <w:rPr>
           <w:b/>
         </w:rPr>
         <w:t>Symbology</w:t>
       </w:r>
-      <w:proofErr w:type="spellEnd"/>
       <w:r>
         <w:t xml:space="preserve"> tab (if not already active) and select </w:t>
       </w:r>
@@ -7532,7 +7256,7 @@
           <w:noProof/>
         </w:rPr>
         <w:drawing>
-          <wp:inline distT="0" distB="0" distL="0" distR="0">
+          <wp:inline distT="0" distB="0" distL="0" distR="0" wp14:anchorId="6BF02F6F" wp14:editId="7858A03E">
             <wp:extent cx="2400635" cy="1857634"/>
             <wp:effectExtent l="0" t="0" r="0" b="9525"/>
             <wp:docPr id="15" name="Picture 15"/>
@@ -7609,7 +7333,7 @@
           <w:noProof/>
         </w:rPr>
         <w:drawing>
-          <wp:inline distT="0" distB="0" distL="0" distR="0" wp14:anchorId="711F7E91" wp14:editId="60477783">
+          <wp:inline distT="0" distB="0" distL="0" distR="0" wp14:anchorId="7B087284" wp14:editId="0E1E25DF">
             <wp:extent cx="2324100" cy="733425"/>
             <wp:effectExtent l="0" t="0" r="0" b="9525"/>
             <wp:docPr id="110" name="Picture 110"/>
@@ -7700,7 +7424,7 @@
           <w:position w:val="-30"/>
         </w:rPr>
         <w:drawing>
-          <wp:inline distT="0" distB="0" distL="0" distR="0">
+          <wp:inline distT="0" distB="0" distL="0" distR="0" wp14:anchorId="359F8F7D" wp14:editId="45508015">
             <wp:extent cx="1133475" cy="628650"/>
             <wp:effectExtent l="0" t="0" r="9525" b="0"/>
             <wp:docPr id="142" name="Picture 142"/>
@@ -7761,7 +7485,7 @@
           <w:noProof/>
         </w:rPr>
         <w:drawing>
-          <wp:inline distT="0" distB="0" distL="0" distR="0" wp14:anchorId="39DD0E02" wp14:editId="706F3EE3">
+          <wp:inline distT="0" distB="0" distL="0" distR="0" wp14:anchorId="3C4E7F05" wp14:editId="2A6BB10B">
             <wp:extent cx="809625" cy="447675"/>
             <wp:effectExtent l="0" t="0" r="9525" b="9525"/>
             <wp:docPr id="111" name="Picture 111"/>
@@ -7838,15 +7562,7 @@
         <w:t>T</w:t>
       </w:r>
       <w:r>
-        <w:t xml:space="preserve">his color </w:t>
-      </w:r>
-      <w:proofErr w:type="gramStart"/>
-      <w:r>
-        <w:t>will be assigned</w:t>
-      </w:r>
-      <w:proofErr w:type="gramEnd"/>
-      <w:r>
-        <w:t xml:space="preserve"> to all points</w:t>
+        <w:t>his color will be assigned to all points</w:t>
       </w:r>
       <w:r>
         <w:t>.</w:t>
@@ -7896,7 +7612,7 @@
           <w:noProof/>
         </w:rPr>
         <w:drawing>
-          <wp:inline distT="0" distB="0" distL="0" distR="0" wp14:anchorId="3D725EA6" wp14:editId="67A5E456">
+          <wp:inline distT="0" distB="0" distL="0" distR="0" wp14:anchorId="0073BEC1" wp14:editId="736997B9">
             <wp:extent cx="1762125" cy="219075"/>
             <wp:effectExtent l="0" t="0" r="9525" b="9525"/>
             <wp:docPr id="112" name="Picture 112"/>
@@ -7969,7 +7685,7 @@
         </w:rPr>
         <w:lastRenderedPageBreak/>
         <w:drawing>
-          <wp:inline distT="0" distB="0" distL="0" distR="0">
+          <wp:inline distT="0" distB="0" distL="0" distR="0" wp14:anchorId="34EE9B74" wp14:editId="40CE9146">
             <wp:extent cx="3743325" cy="2213601"/>
             <wp:effectExtent l="0" t="0" r="0" b="0"/>
             <wp:docPr id="143" name="Picture 143"/>
@@ -8021,67 +7737,51 @@
       </w:r>
       <w:proofErr w:type="gramEnd"/>
       <w:r>
-        <w:t xml:space="preserve"> it can therefore be desirable at times to save the </w:t>
+        <w:t xml:space="preserve"> it can therefore be desirable at times to save the symbology information to a layer file (.</w:t>
       </w:r>
       <w:proofErr w:type="spellStart"/>
       <w:r>
-        <w:t>symbology</w:t>
+        <w:t>lyr</w:t>
       </w:r>
       <w:proofErr w:type="spellEnd"/>
       <w:r>
-        <w:t xml:space="preserve"> information to a layer file (.</w:t>
+        <w:t xml:space="preserve">) for use in another map document. Note that the symbology you define in an ArcMap session is only stored in the Map document </w:t>
+      </w:r>
+      <w:r>
+        <w:t>(the .</w:t>
       </w:r>
       <w:proofErr w:type="spellStart"/>
       <w:r>
-        <w:t>lyr</w:t>
+        <w:t>mxd</w:t>
       </w:r>
       <w:proofErr w:type="spellEnd"/>
       <w:r>
-        <w:t xml:space="preserve">) for use in another map document. Note that the </w:t>
+        <w:t xml:space="preserve"> file) </w:t>
+      </w:r>
+      <w:r>
+        <w:t>and not</w:t>
+      </w:r>
+      <w:r>
+        <w:t xml:space="preserve"> with</w:t>
+      </w:r>
+      <w:r>
+        <w:t xml:space="preserve"> the layer’s original data source.</w:t>
+      </w:r>
+    </w:p>
+    <w:p>
+      <w:r>
+        <w:t>You will use an existing layer file</w:t>
+      </w:r>
+      <w:r>
+        <w:t xml:space="preserve"> (</w:t>
       </w:r>
       <w:proofErr w:type="spellStart"/>
-      <w:r>
-        <w:t>symbology</w:t>
+      <w:proofErr w:type="gramStart"/>
+      <w:r>
+        <w:t>Roads.lyr</w:t>
       </w:r>
       <w:proofErr w:type="spellEnd"/>
       <w:r>
-        <w:t xml:space="preserve"> you define in an ArcMap session is only stored in the Map document </w:t>
-      </w:r>
-      <w:r>
-        <w:t>(the .</w:t>
-      </w:r>
-      <w:proofErr w:type="spellStart"/>
-      <w:r>
-        <w:t>mxd</w:t>
-      </w:r>
-      <w:proofErr w:type="spellEnd"/>
-      <w:r>
-        <w:t xml:space="preserve"> file) </w:t>
-      </w:r>
-      <w:r>
-        <w:t>and not</w:t>
-      </w:r>
-      <w:r>
-        <w:t xml:space="preserve"> with</w:t>
-      </w:r>
-      <w:r>
-        <w:t xml:space="preserve"> the layer’s original data source.</w:t>
-      </w:r>
-    </w:p>
-    <w:p>
-      <w:r>
-        <w:t>You will use an existing layer file</w:t>
-      </w:r>
-      <w:r>
-        <w:t xml:space="preserve"> (</w:t>
-      </w:r>
-      <w:proofErr w:type="spellStart"/>
-      <w:r>
-        <w:t>Roads.lyr</w:t>
-      </w:r>
-      <w:proofErr w:type="spellEnd"/>
-      <w:proofErr w:type="gramStart"/>
-      <w:r>
         <w:t xml:space="preserve">) </w:t>
       </w:r>
       <w:r>
@@ -8134,14 +7834,12 @@
       <w:r>
         <w:t xml:space="preserve">In the Layer Properties’ </w:t>
       </w:r>
-      <w:proofErr w:type="spellStart"/>
       <w:r>
         <w:rPr>
           <w:b/>
         </w:rPr>
         <w:t>Symbology</w:t>
       </w:r>
-      <w:proofErr w:type="spellEnd"/>
       <w:r>
         <w:t xml:space="preserve"> tab, click on </w:t>
       </w:r>
@@ -8160,15 +7858,7 @@
         <w:pStyle w:val="Instructions"/>
       </w:pPr>
       <w:r>
-        <w:t xml:space="preserve">In the Import </w:t>
-      </w:r>
-      <w:proofErr w:type="spellStart"/>
-      <w:r>
-        <w:t>Symbology</w:t>
-      </w:r>
-      <w:proofErr w:type="spellEnd"/>
-      <w:r>
-        <w:t xml:space="preserve"> window, select</w:t>
+        <w:t>In the Import Symbology window, select</w:t>
       </w:r>
       <w:r>
         <w:t xml:space="preserve"> the </w:t>
@@ -8180,23 +7870,18 @@
         <w:t>Open file</w:t>
       </w:r>
       <w:r>
+        <w:t xml:space="preserve"> icon</w:t>
+      </w:r>
+      <w:r>
         <w:t xml:space="preserve"> </w:t>
       </w:r>
-      <w:proofErr w:type="gramStart"/>
-      <w:r>
-        <w:t>icon</w:t>
-      </w:r>
-      <w:r>
-        <w:t xml:space="preserve"> </w:t>
-      </w:r>
-      <w:proofErr w:type="gramEnd"/>
       <w:r>
         <w:rPr>
           <w:noProof/>
           <w:position w:val="-8"/>
         </w:rPr>
         <w:drawing>
-          <wp:inline distT="0" distB="0" distL="0" distR="0">
+          <wp:inline distT="0" distB="0" distL="0" distR="0" wp14:anchorId="4FA805FE" wp14:editId="7BFAB9C3">
             <wp:extent cx="276264" cy="238158"/>
             <wp:effectExtent l="0" t="0" r="9525" b="0"/>
             <wp:docPr id="23" name="Picture 23"/>
@@ -8269,7 +7954,7 @@
           <w:noProof/>
         </w:rPr>
         <w:drawing>
-          <wp:inline distT="0" distB="0" distL="0" distR="0">
+          <wp:inline distT="0" distB="0" distL="0" distR="0" wp14:anchorId="5CB55B89" wp14:editId="34856D9D">
             <wp:extent cx="5153025" cy="1333500"/>
             <wp:effectExtent l="0" t="0" r="9525" b="0"/>
             <wp:docPr id="24" name="Picture 24"/>
@@ -8355,64 +8040,46 @@
         <w:rPr>
           <w:b/>
         </w:rPr>
-        <w:t xml:space="preserve">Import </w:t>
+        <w:t>Import Symbology</w:t>
+      </w:r>
+      <w:r>
+        <w:t xml:space="preserve"> window.</w:t>
+      </w:r>
+    </w:p>
+    <w:p>
+      <w:r>
+        <w:t xml:space="preserve">A window will pop up </w:t>
+      </w:r>
+      <w:r>
+        <w:t>asking</w:t>
+      </w:r>
+      <w:r>
+        <w:t xml:space="preserve"> for the Roads’ attribute that will be used to identify which road classes will be symbolized with </w:t>
+      </w:r>
+      <w:r>
+        <w:t>the</w:t>
+      </w:r>
+      <w:r>
+        <w:t xml:space="preserve"> pre-defined </w:t>
+      </w:r>
+      <w:r>
+        <w:t>symbology</w:t>
+      </w:r>
+      <w:r>
+        <w:t xml:space="preserve"> scheme </w:t>
+      </w:r>
+      <w:r>
+        <w:t xml:space="preserve">that is </w:t>
+      </w:r>
+      <w:r>
+        <w:t>stored in the layer file (</w:t>
       </w:r>
       <w:proofErr w:type="spellStart"/>
       <w:r>
-        <w:rPr>
-          <w:b/>
-        </w:rPr>
-        <w:t>Symbology</w:t>
+        <w:t>Roads.lyr</w:t>
       </w:r>
       <w:proofErr w:type="spellEnd"/>
       <w:r>
-        <w:t xml:space="preserve"> window.</w:t>
-      </w:r>
-    </w:p>
-    <w:p>
-      <w:r>
-        <w:t xml:space="preserve">A window will pop up </w:t>
-      </w:r>
-      <w:r>
-        <w:t>asking</w:t>
-      </w:r>
-      <w:r>
-        <w:t xml:space="preserve"> for the Roads’ attribute that </w:t>
-      </w:r>
-      <w:proofErr w:type="gramStart"/>
-      <w:r>
-        <w:t>will be used</w:t>
-      </w:r>
-      <w:proofErr w:type="gramEnd"/>
-      <w:r>
-        <w:t xml:space="preserve"> to identify which road classes will be symbolized with </w:t>
-      </w:r>
-      <w:r>
-        <w:t>the</w:t>
-      </w:r>
-      <w:r>
-        <w:t xml:space="preserve"> pre-defined </w:t>
-      </w:r>
-      <w:proofErr w:type="spellStart"/>
-      <w:r>
-        <w:t>symbology</w:t>
-      </w:r>
-      <w:proofErr w:type="spellEnd"/>
-      <w:r>
-        <w:t xml:space="preserve"> scheme </w:t>
-      </w:r>
-      <w:r>
-        <w:t xml:space="preserve">that is </w:t>
-      </w:r>
-      <w:r>
-        <w:t>stored in the layer file (</w:t>
-      </w:r>
-      <w:proofErr w:type="spellStart"/>
-      <w:r>
-        <w:t>Roads.lyr</w:t>
-      </w:r>
-      <w:proofErr w:type="spellEnd"/>
-      <w:r>
         <w:t>).</w:t>
       </w:r>
     </w:p>
@@ -8430,15 +8097,7 @@
         <w:t>CLASS</w:t>
       </w:r>
       <w:r>
-        <w:t xml:space="preserve"> </w:t>
-      </w:r>
-      <w:proofErr w:type="gramStart"/>
-      <w:r>
-        <w:t>is selected</w:t>
-      </w:r>
-      <w:proofErr w:type="gramEnd"/>
-      <w:r>
-        <w:t xml:space="preserve"> from the pull-down menu.</w:t>
+        <w:t xml:space="preserve"> is selected from the pull-down menu.</w:t>
       </w:r>
     </w:p>
     <w:p>
@@ -8448,7 +8107,7 @@
         </w:rPr>
         <w:lastRenderedPageBreak/>
         <w:drawing>
-          <wp:inline distT="0" distB="0" distL="0" distR="0" wp14:anchorId="370C4605" wp14:editId="6CE70482">
+          <wp:inline distT="0" distB="0" distL="0" distR="0" wp14:anchorId="7DCAE783" wp14:editId="6C2097BB">
             <wp:extent cx="3000375" cy="1314450"/>
             <wp:effectExtent l="0" t="0" r="9525" b="0"/>
             <wp:docPr id="121" name="Picture 121"/>
@@ -8511,21 +8170,7 @@
         <w:rPr>
           <w:b/>
         </w:rPr>
-        <w:t xml:space="preserve"> Import </w:t>
-      </w:r>
-      <w:proofErr w:type="spellStart"/>
-      <w:r>
-        <w:rPr>
-          <w:b/>
-        </w:rPr>
-        <w:t>Symbology</w:t>
-      </w:r>
-      <w:proofErr w:type="spellEnd"/>
-      <w:r>
-        <w:rPr>
-          <w:b/>
-        </w:rPr>
-        <w:t xml:space="preserve"> Matching Dialog</w:t>
+        <w:t xml:space="preserve"> Import Symbology Matching Dialog</w:t>
       </w:r>
       <w:r>
         <w:t>.</w:t>
@@ -8566,7 +8211,7 @@
           <w:noProof/>
         </w:rPr>
         <w:drawing>
-          <wp:inline distT="0" distB="0" distL="0" distR="0" wp14:anchorId="75A4CF22" wp14:editId="4EAB385F">
+          <wp:inline distT="0" distB="0" distL="0" distR="0" wp14:anchorId="3969C69D" wp14:editId="29F53B3F">
             <wp:extent cx="1869292" cy="2752725"/>
             <wp:effectExtent l="0" t="0" r="0" b="0"/>
             <wp:docPr id="122" name="Picture 122"/>
@@ -8632,13 +8277,13 @@
           </w14:textFill>
         </w:rPr>
       </w:pPr>
-      <w:bookmarkStart w:id="15" w:name="_Toc286670382"/>
-      <w:bookmarkStart w:id="16" w:name="_Toc516579362"/>
+      <w:bookmarkStart w:id="16" w:name="_Toc286670382"/>
+      <w:bookmarkStart w:id="17" w:name="_Toc516579362"/>
       <w:r>
         <w:t>Getting attribute information from map features</w:t>
       </w:r>
-      <w:bookmarkEnd w:id="15"/>
       <w:bookmarkEnd w:id="16"/>
+      <w:bookmarkEnd w:id="17"/>
     </w:p>
     <w:p>
       <w:pPr>
@@ -8669,20 +8314,15 @@
         <w:t>Identify</w:t>
       </w:r>
       <w:r>
-        <w:t xml:space="preserve"> </w:t>
-      </w:r>
-      <w:proofErr w:type="gramStart"/>
-      <w:r>
-        <w:t xml:space="preserve">tool </w:t>
-      </w:r>
-      <w:proofErr w:type="gramEnd"/>
+        <w:t xml:space="preserve"> tool </w:t>
+      </w:r>
       <w:r>
         <w:rPr>
           <w:noProof/>
           <w:position w:val="-4"/>
         </w:rPr>
         <w:drawing>
-          <wp:inline distT="0" distB="0" distL="0" distR="0" wp14:anchorId="199E7971" wp14:editId="6FA5B139">
+          <wp:inline distT="0" distB="0" distL="0" distR="0" wp14:anchorId="3FEE9AEE" wp14:editId="3FBA7B65">
             <wp:extent cx="200025" cy="152400"/>
             <wp:effectExtent l="0" t="0" r="9525" b="0"/>
             <wp:docPr id="124" name="Picture 124"/>
@@ -8727,7 +8367,7 @@
           <w:noProof/>
         </w:rPr>
         <w:drawing>
-          <wp:inline distT="0" distB="0" distL="0" distR="0" wp14:anchorId="428CDB5B" wp14:editId="30C81172">
+          <wp:inline distT="0" distB="0" distL="0" distR="0" wp14:anchorId="701CB0D9" wp14:editId="17B968E6">
             <wp:extent cx="4962525" cy="688975"/>
             <wp:effectExtent l="0" t="0" r="9525" b="0"/>
             <wp:docPr id="123" name="Picture 123"/>
@@ -8789,7 +8429,7 @@
           <w:position w:val="-8"/>
         </w:rPr>
         <w:drawing>
-          <wp:inline distT="0" distB="0" distL="0" distR="0">
+          <wp:inline distT="0" distB="0" distL="0" distR="0" wp14:anchorId="3EFA00F8" wp14:editId="1803F387">
             <wp:extent cx="266737" cy="238158"/>
             <wp:effectExtent l="0" t="0" r="0" b="9525"/>
             <wp:docPr id="145" name="Picture 145"/>
@@ -8863,18 +8503,10 @@
         <w:t xml:space="preserve"> </w:t>
       </w:r>
       <w:r>
-        <w:t xml:space="preserve">green </w:t>
-      </w:r>
-      <w:proofErr w:type="gramStart"/>
-      <w:r>
-        <w:t xml:space="preserve">polygon </w:t>
-      </w:r>
-      <w:r>
-        <w:t>which</w:t>
-      </w:r>
-      <w:proofErr w:type="gramEnd"/>
-      <w:r>
-        <w:t xml:space="preserve"> is the northern most park feature </w:t>
+        <w:t xml:space="preserve">green polygon </w:t>
+      </w:r>
+      <w:r>
+        <w:t xml:space="preserve">which is the northern most park feature </w:t>
       </w:r>
       <w:r>
         <w:t>o</w:t>
@@ -8890,7 +8522,7 @@
         </w:rPr>
         <w:lastRenderedPageBreak/>
         <w:drawing>
-          <wp:inline distT="0" distB="0" distL="0" distR="0" wp14:anchorId="0651FEA9" wp14:editId="12A34E5F">
+          <wp:inline distT="0" distB="0" distL="0" distR="0" wp14:anchorId="6AA235D1" wp14:editId="6BF78078">
             <wp:extent cx="1743075" cy="2276475"/>
             <wp:effectExtent l="0" t="0" r="9525" b="9525"/>
             <wp:docPr id="12" name="Picture 12"/>
@@ -8996,19 +8628,11 @@
       <w:r>
         <w:t xml:space="preserve"> window, select </w:t>
       </w:r>
-      <w:proofErr w:type="gramStart"/>
-      <w:r>
-        <w:rPr>
-          <w:b/>
-        </w:rPr>
-        <w:t>Visible</w:t>
-      </w:r>
-      <w:proofErr w:type="gramEnd"/>
-      <w:r>
-        <w:rPr>
-          <w:b/>
-        </w:rPr>
-        <w:t xml:space="preserve"> layers</w:t>
+      <w:r>
+        <w:rPr>
+          <w:b/>
+        </w:rPr>
+        <w:t>Visible layers</w:t>
       </w:r>
       <w:r>
         <w:t xml:space="preserve"> from the </w:t>
@@ -9029,7 +8653,7 @@
           <w:noProof/>
         </w:rPr>
         <w:drawing>
-          <wp:inline distT="0" distB="0" distL="0" distR="0">
+          <wp:inline distT="0" distB="0" distL="0" distR="0" wp14:anchorId="11086ADE" wp14:editId="0AF87016">
             <wp:extent cx="3714750" cy="981075"/>
             <wp:effectExtent l="0" t="0" r="0" b="9525"/>
             <wp:docPr id="33" name="Picture 33"/>
@@ -9142,7 +8766,7 @@
           <w:noProof/>
         </w:rPr>
         <w:drawing>
-          <wp:inline distT="0" distB="0" distL="0" distR="0" wp14:anchorId="592F3802" wp14:editId="03849D24">
+          <wp:inline distT="0" distB="0" distL="0" distR="0" wp14:anchorId="77F0C0A0" wp14:editId="6A1AA2A6">
             <wp:extent cx="3143250" cy="1424409"/>
             <wp:effectExtent l="0" t="0" r="0" b="4445"/>
             <wp:docPr id="14" name="Picture 14"/>
@@ -9221,7 +8845,7 @@
         </w:rPr>
         <w:lastRenderedPageBreak/>
         <w:drawing>
-          <wp:inline distT="0" distB="0" distL="0" distR="0" wp14:anchorId="2ED42D99" wp14:editId="1CE60F0A">
+          <wp:inline distT="0" distB="0" distL="0" distR="0" wp14:anchorId="1ADEA322" wp14:editId="6A25073F">
             <wp:extent cx="3867150" cy="3200400"/>
             <wp:effectExtent l="0" t="0" r="0" b="0"/>
             <wp:docPr id="43" name="Picture 43"/>
@@ -9278,105 +8902,89 @@
         <w:t>Parks</w:t>
       </w:r>
       <w:r>
-        <w:t xml:space="preserve"> feature </w:t>
+        <w:t xml:space="preserve"> feature is displayed in the Identify window’s bottom pane. The information displayed is pulled from the layer’s attribute table.</w:t>
+      </w:r>
+    </w:p>
+    <w:p>
+      <w:pPr>
+        <w:pStyle w:val="Stepheader-GIS"/>
+      </w:pPr>
+      <w:r>
+        <w:t>Selecting features</w:t>
+      </w:r>
+    </w:p>
+    <w:p>
+      <w:r>
+        <w:t xml:space="preserve">You can </w:t>
+      </w:r>
+      <w:r>
+        <w:t>select</w:t>
+      </w:r>
+      <w:r>
+        <w:t xml:space="preserve"> </w:t>
+      </w:r>
+      <w:r>
+        <w:t xml:space="preserve">one or </w:t>
+      </w:r>
+      <w:r>
+        <w:t>multiple</w:t>
+      </w:r>
+      <w:r>
+        <w:t xml:space="preserve"> features in a data layer by using the </w:t>
+      </w:r>
+      <w:r>
+        <w:rPr>
+          <w:b/>
+        </w:rPr>
+        <w:t>Selection</w:t>
+      </w:r>
+      <w:r>
+        <w:t xml:space="preserve"> tool.  </w:t>
+      </w:r>
+      <w:r>
+        <w:t>You can also export s</w:t>
+      </w:r>
+      <w:r>
+        <w:t xml:space="preserve">elected features </w:t>
+      </w:r>
+      <w:r>
+        <w:t>to a new GIS data file for future analysis</w:t>
+      </w:r>
+      <w:r>
+        <w:t xml:space="preserve">. </w:t>
+      </w:r>
+    </w:p>
+    <w:p>
+      <w:pPr>
+        <w:pStyle w:val="Instructions"/>
+      </w:pPr>
+      <w:r>
+        <w:t xml:space="preserve">In the </w:t>
+      </w:r>
+      <w:r>
+        <w:rPr>
+          <w:b/>
+        </w:rPr>
+        <w:t>TOC</w:t>
+      </w:r>
+      <w:r>
+        <w:t xml:space="preserve">, select the </w:t>
+      </w:r>
+      <w:r>
+        <w:rPr>
+          <w:b/>
+        </w:rPr>
+        <w:t xml:space="preserve">List </w:t>
       </w:r>
       <w:proofErr w:type="gramStart"/>
       <w:r>
-        <w:t>is displayed</w:t>
+        <w:rPr>
+          <w:b/>
+        </w:rPr>
+        <w:t>By</w:t>
       </w:r>
       <w:proofErr w:type="gramEnd"/>
       <w:r>
-        <w:t xml:space="preserve"> in the Identify window’s bottom pane. The information displayed </w:t>
-      </w:r>
-      <w:proofErr w:type="gramStart"/>
-      <w:r>
-        <w:t>is pulled</w:t>
-      </w:r>
-      <w:proofErr w:type="gramEnd"/>
-      <w:r>
-        <w:t xml:space="preserve"> from the layer’s attribute table.</w:t>
-      </w:r>
-    </w:p>
-    <w:p>
-      <w:pPr>
-        <w:pStyle w:val="Stepheader-GIS"/>
-      </w:pPr>
-      <w:r>
-        <w:t>Selecting features</w:t>
-      </w:r>
-    </w:p>
-    <w:p>
-      <w:r>
-        <w:t xml:space="preserve">You can </w:t>
-      </w:r>
-      <w:r>
-        <w:t>select</w:t>
-      </w:r>
-      <w:r>
-        <w:t xml:space="preserve"> </w:t>
-      </w:r>
-      <w:r>
-        <w:t xml:space="preserve">one or </w:t>
-      </w:r>
-      <w:r>
-        <w:t>multiple</w:t>
-      </w:r>
-      <w:r>
-        <w:t xml:space="preserve"> features in a data layer by using the </w:t>
-      </w:r>
-      <w:r>
-        <w:rPr>
-          <w:b/>
-        </w:rPr>
-        <w:t>Selection</w:t>
-      </w:r>
-      <w:r>
-        <w:t xml:space="preserve"> tool.  </w:t>
-      </w:r>
-      <w:r>
-        <w:t>You can also export s</w:t>
-      </w:r>
-      <w:r>
-        <w:t xml:space="preserve">elected features </w:t>
-      </w:r>
-      <w:r>
-        <w:t>to a new GIS data file for future analysis</w:t>
-      </w:r>
-      <w:r>
-        <w:t xml:space="preserve">. </w:t>
-      </w:r>
-    </w:p>
-    <w:p>
-      <w:pPr>
-        <w:pStyle w:val="Instructions"/>
-      </w:pPr>
-      <w:r>
-        <w:t xml:space="preserve">In the </w:t>
-      </w:r>
-      <w:r>
-        <w:rPr>
-          <w:b/>
-        </w:rPr>
-        <w:t>TOC</w:t>
-      </w:r>
-      <w:r>
-        <w:t xml:space="preserve">, select the </w:t>
-      </w:r>
-      <w:r>
-        <w:rPr>
-          <w:b/>
-        </w:rPr>
-        <w:t xml:space="preserve">List </w:t>
-      </w:r>
-      <w:proofErr w:type="gramStart"/>
-      <w:r>
-        <w:rPr>
-          <w:b/>
-        </w:rPr>
-        <w:t>By</w:t>
-      </w:r>
-      <w:proofErr w:type="gramEnd"/>
-      <w:r>
         <w:rPr>
           <w:b/>
         </w:rPr>
@@ -9395,7 +9003,7 @@
           <w:noProof/>
         </w:rPr>
         <w:drawing>
-          <wp:inline distT="0" distB="0" distL="0" distR="0" wp14:anchorId="49C7CF29" wp14:editId="116338A1">
+          <wp:inline distT="0" distB="0" distL="0" distR="0" wp14:anchorId="2993E90F" wp14:editId="2A60B0E1">
             <wp:extent cx="1895475" cy="781050"/>
             <wp:effectExtent l="0" t="0" r="9525" b="0"/>
             <wp:docPr id="16" name="Picture 16"/>
@@ -9437,23 +9045,7 @@
     </w:p>
     <w:p>
       <w:r>
-        <w:t xml:space="preserve">Notice how the </w:t>
-      </w:r>
-      <w:proofErr w:type="gramStart"/>
-      <w:r>
-        <w:t>TOC’s</w:t>
-      </w:r>
-      <w:proofErr w:type="gramEnd"/>
-      <w:r>
-        <w:t xml:space="preserve"> content changes. This is where you tell ArcMap which features are to </w:t>
-      </w:r>
-      <w:proofErr w:type="gramStart"/>
-      <w:r>
-        <w:t>be selected</w:t>
-      </w:r>
-      <w:proofErr w:type="gramEnd"/>
-      <w:r>
-        <w:t xml:space="preserve"> in the map display. This is a very useful option when you have many layers overlapping one another but you only want to select features for a single layer.</w:t>
+        <w:t>Notice how the TOC’s content changes. This is where you tell ArcMap which features are to be selected in the map display. This is a very useful option when you have many layers overlapping one another but you only want to select features for a single layer.</w:t>
       </w:r>
     </w:p>
     <w:p>
@@ -9524,7 +9116,7 @@
         </w:rPr>
         <w:lastRenderedPageBreak/>
         <w:drawing>
-          <wp:inline distT="0" distB="0" distL="0" distR="0" wp14:anchorId="26803F13" wp14:editId="2100736D">
+          <wp:inline distT="0" distB="0" distL="0" distR="0" wp14:anchorId="5A6E65B4" wp14:editId="58408C8C">
             <wp:extent cx="3000375" cy="2343150"/>
             <wp:effectExtent l="0" t="0" r="9525" b="0"/>
             <wp:docPr id="18" name="Picture 18"/>
@@ -9593,19 +9185,14 @@
         <w:t xml:space="preserve"> </w:t>
       </w:r>
       <w:r>
-        <w:t xml:space="preserve">(using the zoom </w:t>
-      </w:r>
-      <w:proofErr w:type="gramStart"/>
-      <w:r>
-        <w:t xml:space="preserve">tool </w:t>
-      </w:r>
-      <w:proofErr w:type="gramEnd"/>
+        <w:t xml:space="preserve">(using the zoom tool </w:t>
+      </w:r>
       <w:r>
         <w:rPr>
           <w:noProof/>
         </w:rPr>
         <w:drawing>
-          <wp:inline distT="0" distB="0" distL="0" distR="0" wp14:anchorId="2958E6EE" wp14:editId="529FF321">
+          <wp:inline distT="0" distB="0" distL="0" distR="0" wp14:anchorId="3F5CAEC0" wp14:editId="61A8D80F">
             <wp:extent cx="257211" cy="209579"/>
             <wp:effectExtent l="0" t="0" r="9525" b="0"/>
             <wp:docPr id="70" name="Picture 70"/>
@@ -9668,7 +9255,7 @@
           <w:noProof/>
         </w:rPr>
         <w:drawing>
-          <wp:inline distT="0" distB="0" distL="0" distR="0" wp14:anchorId="5D3F1B71" wp14:editId="590CB1D0">
+          <wp:inline distT="0" distB="0" distL="0" distR="0" wp14:anchorId="2575AF43" wp14:editId="2ED161D3">
             <wp:extent cx="1428750" cy="2133600"/>
             <wp:effectExtent l="0" t="0" r="0" b="0"/>
             <wp:docPr id="19" name="Picture 19"/>
@@ -9794,7 +9381,7 @@
           <w:noProof/>
         </w:rPr>
         <w:drawing>
-          <wp:inline distT="0" distB="0" distL="0" distR="0" wp14:anchorId="570E6AC1" wp14:editId="5F22410F">
+          <wp:inline distT="0" distB="0" distL="0" distR="0" wp14:anchorId="31A2B63E" wp14:editId="4A363327">
             <wp:extent cx="1847850" cy="1476375"/>
             <wp:effectExtent l="0" t="0" r="0" b="9525"/>
             <wp:docPr id="20" name="Picture 20"/>
@@ -9875,7 +9462,7 @@
           <w:noProof/>
         </w:rPr>
         <w:drawing>
-          <wp:inline distT="0" distB="0" distL="0" distR="0" wp14:anchorId="4026B936" wp14:editId="289C2183">
+          <wp:inline distT="0" distB="0" distL="0" distR="0" wp14:anchorId="1C5535B6" wp14:editId="0BFA5918">
             <wp:extent cx="2581275" cy="2228832"/>
             <wp:effectExtent l="0" t="0" r="0" b="635"/>
             <wp:docPr id="21" name="Picture 21"/>
@@ -9923,23 +9510,7 @@
         <w:t>l</w:t>
       </w:r>
       <w:r>
-        <w:t xml:space="preserve">asso”, </w:t>
-      </w:r>
-      <w:proofErr w:type="gramStart"/>
-      <w:r>
-        <w:t>you’ll</w:t>
-      </w:r>
-      <w:proofErr w:type="gramEnd"/>
-      <w:r>
-        <w:t xml:space="preserve"> notice polygons highlighted in cyan. These are the selected park features (remember that you instructed ArcMap </w:t>
-      </w:r>
-      <w:proofErr w:type="gramStart"/>
-      <w:r>
-        <w:t>to only select</w:t>
-      </w:r>
-      <w:proofErr w:type="gramEnd"/>
-      <w:r>
-        <w:t xml:space="preserve"> features belonging to the Parks layer</w:t>
+        <w:t>asso”, you’ll notice polygons highlighted in cyan. These are the selected park features (remember that you instructed ArcMap to only select features belonging to the Parks layer</w:t>
       </w:r>
       <w:r>
         <w:t xml:space="preserve"> and no other layers in the map document</w:t>
@@ -9988,7 +9559,7 @@
           <w:noProof/>
         </w:rPr>
         <w:drawing>
-          <wp:inline distT="0" distB="0" distL="0" distR="0" wp14:anchorId="08BE70B7" wp14:editId="0CF6D2F5">
+          <wp:inline distT="0" distB="0" distL="0" distR="0" wp14:anchorId="1E389642" wp14:editId="7BE91FB7">
             <wp:extent cx="2996119" cy="2200275"/>
             <wp:effectExtent l="0" t="0" r="0" b="0"/>
             <wp:docPr id="22" name="Picture 22"/>
@@ -10071,7 +9642,7 @@
           <w:noProof/>
         </w:rPr>
         <w:drawing>
-          <wp:inline distT="0" distB="0" distL="0" distR="0">
+          <wp:inline distT="0" distB="0" distL="0" distR="0" wp14:anchorId="3972A318" wp14:editId="7DE7B40B">
             <wp:extent cx="1752600" cy="676275"/>
             <wp:effectExtent l="0" t="0" r="0" b="9525"/>
             <wp:docPr id="147" name="Picture 147"/>
@@ -10167,21 +9738,13 @@
     <w:p>
       <w:r>
         <w:lastRenderedPageBreak/>
-        <w:t xml:space="preserve">The records associated with the selected features </w:t>
-      </w:r>
-      <w:proofErr w:type="gramStart"/>
-      <w:r>
-        <w:t xml:space="preserve">should </w:t>
+        <w:t xml:space="preserve">The records associated with the selected features should </w:t>
       </w:r>
       <w:r>
         <w:t xml:space="preserve">also </w:t>
       </w:r>
       <w:r>
-        <w:t>be selected</w:t>
-      </w:r>
-      <w:proofErr w:type="gramEnd"/>
-      <w:r>
-        <w:t xml:space="preserve"> in the table (they are highlighted in cyan).</w:t>
+        <w:t>be selected in the table (they are highlighted in cyan).</w:t>
       </w:r>
     </w:p>
     <w:p>
@@ -10207,7 +9770,7 @@
           <w:noProof/>
         </w:rPr>
         <w:drawing>
-          <wp:inline distT="0" distB="0" distL="0" distR="0">
+          <wp:inline distT="0" distB="0" distL="0" distR="0" wp14:anchorId="3CF31284" wp14:editId="541A29FE">
             <wp:extent cx="1743075" cy="533400"/>
             <wp:effectExtent l="0" t="0" r="9525" b="0"/>
             <wp:docPr id="148" name="Picture 148"/>
@@ -10279,7 +9842,7 @@
           <w:noProof/>
         </w:rPr>
         <w:drawing>
-          <wp:inline distT="0" distB="0" distL="0" distR="0" wp14:anchorId="6A5944F8" wp14:editId="7DB7BDA0">
+          <wp:inline distT="0" distB="0" distL="0" distR="0" wp14:anchorId="0AC9DF86" wp14:editId="7D90E0E2">
             <wp:extent cx="2952750" cy="2080846"/>
             <wp:effectExtent l="0" t="0" r="0" b="0"/>
             <wp:docPr id="25" name="Picture 25"/>
@@ -10373,7 +9936,7 @@
           <w:noProof/>
         </w:rPr>
         <w:drawing>
-          <wp:inline distT="0" distB="0" distL="0" distR="0" wp14:anchorId="0CF293AC" wp14:editId="5117DA37">
+          <wp:inline distT="0" distB="0" distL="0" distR="0" wp14:anchorId="3A1029B3" wp14:editId="191C8B93">
             <wp:extent cx="1514475" cy="590550"/>
             <wp:effectExtent l="0" t="0" r="9525" b="0"/>
             <wp:docPr id="27" name="Picture 27"/>
@@ -10424,20 +9987,15 @@
         <w:t>Clear Select Features</w:t>
       </w:r>
       <w:r>
-        <w:t xml:space="preserve"> icon will be ghosted </w:t>
-      </w:r>
-      <w:proofErr w:type="gramStart"/>
-      <w:r>
-        <w:t xml:space="preserve">out </w:t>
-      </w:r>
-      <w:proofErr w:type="gramEnd"/>
+        <w:t xml:space="preserve"> icon will be ghosted out </w:t>
+      </w:r>
       <w:r>
         <w:rPr>
           <w:noProof/>
           <w:position w:val="-6"/>
         </w:rPr>
         <w:drawing>
-          <wp:inline distT="0" distB="0" distL="0" distR="0">
+          <wp:inline distT="0" distB="0" distL="0" distR="0" wp14:anchorId="77234E2E" wp14:editId="207B3B5D">
             <wp:extent cx="181000" cy="161948"/>
             <wp:effectExtent l="0" t="0" r="0" b="9525"/>
             <wp:docPr id="150" name="Picture 150"/>
@@ -10497,8 +10055,8 @@
           </w14:textFill>
         </w:rPr>
       </w:pPr>
-      <w:bookmarkStart w:id="17" w:name="_Toc286670383"/>
-      <w:bookmarkStart w:id="18" w:name="_Toc516579363"/>
+      <w:bookmarkStart w:id="18" w:name="_Toc286670383"/>
+      <w:bookmarkStart w:id="19" w:name="_Toc516579363"/>
       <w:r>
         <w:t xml:space="preserve">Measuring </w:t>
       </w:r>
@@ -10508,8 +10066,8 @@
       <w:r>
         <w:t>areas and distances</w:t>
       </w:r>
-      <w:bookmarkEnd w:id="17"/>
       <w:bookmarkEnd w:id="18"/>
+      <w:bookmarkEnd w:id="19"/>
     </w:p>
     <w:p>
       <w:r>
@@ -10560,13 +10118,8 @@
         <w:pStyle w:val="Instructions"/>
       </w:pPr>
       <w:r>
-        <w:t xml:space="preserve">First, </w:t>
-      </w:r>
-      <w:proofErr w:type="gramStart"/>
-      <w:r>
-        <w:t>let’s</w:t>
-      </w:r>
-      <w:proofErr w:type="gramEnd"/>
+        <w:t>First, let’s</w:t>
+      </w:r>
       <w:r>
         <w:t xml:space="preserve"> declutter th</w:t>
       </w:r>
@@ -10628,7 +10181,7 @@
         </w:rPr>
         <w:lastRenderedPageBreak/>
         <w:drawing>
-          <wp:inline distT="0" distB="0" distL="0" distR="0" wp14:anchorId="1B1B5AAE" wp14:editId="037291DE">
+          <wp:inline distT="0" distB="0" distL="0" distR="0" wp14:anchorId="32A133FB" wp14:editId="6D53EBD0">
             <wp:extent cx="1089482" cy="3686175"/>
             <wp:effectExtent l="0" t="0" r="0" b="0"/>
             <wp:docPr id="28" name="Picture 28"/>
@@ -10708,7 +10261,7 @@
           <w:position w:val="-6"/>
         </w:rPr>
         <w:drawing>
-          <wp:inline distT="0" distB="0" distL="0" distR="0">
+          <wp:inline distT="0" distB="0" distL="0" distR="0" wp14:anchorId="478A7D47" wp14:editId="26F4EA3B">
             <wp:extent cx="171474" cy="171474"/>
             <wp:effectExtent l="0" t="0" r="0" b="0"/>
             <wp:docPr id="44" name="Picture 44"/>
@@ -10777,7 +10330,7 @@
           <w:noProof/>
         </w:rPr>
         <w:drawing>
-          <wp:inline distT="0" distB="0" distL="0" distR="0" wp14:anchorId="5D529E28" wp14:editId="458A3A53">
+          <wp:inline distT="0" distB="0" distL="0" distR="0" wp14:anchorId="1CCAA051" wp14:editId="247516D3">
             <wp:extent cx="1514475" cy="666750"/>
             <wp:effectExtent l="0" t="0" r="9525" b="0"/>
             <wp:docPr id="30" name="Picture 30"/>
@@ -10843,23 +10396,18 @@
         <w:t>Measure</w:t>
       </w:r>
       <w:r>
+        <w:t xml:space="preserve"> tool</w:t>
+      </w:r>
+      <w:r>
         <w:t xml:space="preserve"> </w:t>
       </w:r>
-      <w:proofErr w:type="gramStart"/>
-      <w:r>
-        <w:t>tool</w:t>
-      </w:r>
-      <w:r>
-        <w:t xml:space="preserve"> </w:t>
-      </w:r>
-      <w:proofErr w:type="gramEnd"/>
       <w:r>
         <w:rPr>
           <w:noProof/>
           <w:position w:val="-6"/>
         </w:rPr>
         <w:drawing>
-          <wp:inline distT="0" distB="0" distL="0" distR="0">
+          <wp:inline distT="0" distB="0" distL="0" distR="0" wp14:anchorId="3AF9567F" wp14:editId="0A7828AC">
             <wp:extent cx="190527" cy="171474"/>
             <wp:effectExtent l="0" t="0" r="0" b="0"/>
             <wp:docPr id="52" name="Picture 52"/>
@@ -10913,7 +10461,7 @@
           <w:noProof/>
         </w:rPr>
         <w:drawing>
-          <wp:inline distT="0" distB="0" distL="0" distR="0" wp14:anchorId="62EC5B2A" wp14:editId="2072525F">
+          <wp:inline distT="0" distB="0" distL="0" distR="0" wp14:anchorId="3EBCFC7E" wp14:editId="732F357A">
             <wp:extent cx="1019175" cy="600075"/>
             <wp:effectExtent l="0" t="0" r="9525" b="9525"/>
             <wp:docPr id="31" name="Picture 31"/>
@@ -10993,22 +10541,17 @@
         <w:t xml:space="preserve"> </w:t>
       </w:r>
       <w:r>
-        <w:t>icon</w:t>
-      </w:r>
-      <w:proofErr w:type="gramStart"/>
-      <w:r>
-        <w:t>,</w:t>
+        <w:t>icon,</w:t>
       </w:r>
       <w:r>
         <w:t xml:space="preserve"> </w:t>
       </w:r>
-      <w:proofErr w:type="gramEnd"/>
       <w:r>
         <w:rPr>
           <w:noProof/>
         </w:rPr>
         <w:drawing>
-          <wp:inline distT="0" distB="0" distL="0" distR="0">
+          <wp:inline distT="0" distB="0" distL="0" distR="0" wp14:anchorId="75238300" wp14:editId="6E65969A">
             <wp:extent cx="181000" cy="114316"/>
             <wp:effectExtent l="0" t="0" r="9525" b="0"/>
             <wp:docPr id="151" name="Picture 151"/>
@@ -11062,7 +10605,7 @@
           <w:noProof/>
         </w:rPr>
         <w:drawing>
-          <wp:inline distT="0" distB="0" distL="0" distR="0" wp14:anchorId="5CCEC081" wp14:editId="02BC0556">
+          <wp:inline distT="0" distB="0" distL="0" distR="0" wp14:anchorId="4A4F78AC" wp14:editId="65D53985">
             <wp:extent cx="1590675" cy="685800"/>
             <wp:effectExtent l="0" t="0" r="9525" b="0"/>
             <wp:docPr id="32" name="Picture 32"/>
@@ -11152,7 +10695,7 @@
         </w:rPr>
         <w:lastRenderedPageBreak/>
         <w:drawing>
-          <wp:inline distT="0" distB="0" distL="0" distR="0" wp14:anchorId="02255A03" wp14:editId="6DFAC72F">
+          <wp:inline distT="0" distB="0" distL="0" distR="0" wp14:anchorId="400C97C1" wp14:editId="3E26AB4B">
             <wp:extent cx="2847975" cy="2041944"/>
             <wp:effectExtent l="0" t="0" r="0" b="0"/>
             <wp:docPr id="34" name="Picture 34"/>
@@ -11190,15 +10733,7 @@
     </w:p>
     <w:p>
       <w:r>
-        <w:t xml:space="preserve">At this point, all areal measurements </w:t>
-      </w:r>
-      <w:proofErr w:type="gramStart"/>
-      <w:r>
-        <w:t>will be displayed</w:t>
-      </w:r>
-      <w:proofErr w:type="gramEnd"/>
-      <w:r>
-        <w:t xml:space="preserve"> in units of Acres.</w:t>
+        <w:t>At this point, all areal measurements will be displayed in units of Acres.</w:t>
       </w:r>
     </w:p>
     <w:p>
@@ -11224,7 +10759,7 @@
           <w:noProof/>
         </w:rPr>
         <w:drawing>
-          <wp:inline distT="0" distB="0" distL="0" distR="0" wp14:anchorId="48B83959" wp14:editId="5E7CF774">
+          <wp:inline distT="0" distB="0" distL="0" distR="0" wp14:anchorId="6C863077" wp14:editId="72FE255C">
             <wp:extent cx="2979688" cy="2371725"/>
             <wp:effectExtent l="0" t="0" r="0" b="0"/>
             <wp:docPr id="35" name="Picture 35"/>
@@ -11350,7 +10885,7 @@
           <w:noProof/>
         </w:rPr>
         <w:drawing>
-          <wp:inline distT="0" distB="0" distL="0" distR="0" wp14:anchorId="7B2DFB19" wp14:editId="2E06E5BE">
+          <wp:inline distT="0" distB="0" distL="0" distR="0" wp14:anchorId="1AEC3C6D" wp14:editId="73D6DAC4">
             <wp:extent cx="1143000" cy="752475"/>
             <wp:effectExtent l="0" t="0" r="0" b="9525"/>
             <wp:docPr id="37" name="Picture 37"/>
@@ -11456,7 +10991,7 @@
         </w:rPr>
         <w:lastRenderedPageBreak/>
         <w:drawing>
-          <wp:inline distT="0" distB="0" distL="0" distR="0" wp14:anchorId="59A88702" wp14:editId="31504187">
+          <wp:inline distT="0" distB="0" distL="0" distR="0" wp14:anchorId="149381C0" wp14:editId="79E54FA1">
             <wp:extent cx="1657350" cy="895350"/>
             <wp:effectExtent l="0" t="0" r="0" b="0"/>
             <wp:docPr id="38" name="Picture 38"/>
@@ -11522,7 +11057,7 @@
           <w:noProof/>
         </w:rPr>
         <w:drawing>
-          <wp:inline distT="0" distB="0" distL="0" distR="0" wp14:anchorId="6EEE9DCC" wp14:editId="53289F6F">
+          <wp:inline distT="0" distB="0" distL="0" distR="0" wp14:anchorId="6D2CCC1F" wp14:editId="6A9FAC2F">
             <wp:extent cx="3162300" cy="1611325"/>
             <wp:effectExtent l="0" t="0" r="0" b="8255"/>
             <wp:docPr id="39" name="Picture 39"/>
@@ -11587,7 +11122,7 @@
           <w:noProof/>
         </w:rPr>
         <w:drawing>
-          <wp:inline distT="0" distB="0" distL="0" distR="0" wp14:anchorId="5879369F" wp14:editId="3D314EAC">
+          <wp:inline distT="0" distB="0" distL="0" distR="0" wp14:anchorId="0A9D68B6" wp14:editId="53C6B53B">
             <wp:extent cx="2057400" cy="1195817"/>
             <wp:effectExtent l="0" t="0" r="0" b="4445"/>
             <wp:docPr id="40" name="Picture 40"/>
@@ -11629,56 +11164,48 @@
     </w:p>
     <w:p>
       <w:r>
-        <w:t xml:space="preserve">The software defaults to the coordinate system’s units for distance measurements. You can change the linear units in the Measure window </w:t>
+        <w:t>The software defaults to the coordinate system’s units for distance measurements. You can change the linear units in the Measure window like you previously did for the area units.</w:t>
+      </w:r>
+    </w:p>
+    <w:p>
+      <w:pPr>
+        <w:pStyle w:val="Instructions"/>
+      </w:pPr>
+      <w:r>
+        <w:t xml:space="preserve">Click the </w:t>
+      </w:r>
+      <w:r>
+        <w:rPr>
+          <w:b/>
+        </w:rPr>
+        <w:t>ESC</w:t>
+      </w:r>
+      <w:r>
+        <w:t xml:space="preserve"> key to stop measurements.</w:t>
+      </w:r>
+    </w:p>
+    <w:p>
+      <w:pPr>
+        <w:pStyle w:val="Instructions"/>
+      </w:pPr>
+      <w:r>
+        <w:t xml:space="preserve">Click on the </w:t>
+      </w:r>
+      <w:r>
+        <w:rPr>
+          <w:b/>
+        </w:rPr>
+        <w:t>Select Elements</w:t>
+      </w:r>
+      <w:r>
+        <w:t xml:space="preserve"> button in the Tools toolbar to exit measurement mode and </w:t>
       </w:r>
       <w:proofErr w:type="gramStart"/>
       <w:r>
-        <w:t>like</w:t>
+        <w:t>revert back</w:t>
       </w:r>
       <w:proofErr w:type="gramEnd"/>
       <w:r>
-        <w:t xml:space="preserve"> you previously did for the area units.</w:t>
-      </w:r>
-    </w:p>
-    <w:p>
-      <w:pPr>
-        <w:pStyle w:val="Instructions"/>
-      </w:pPr>
-      <w:r>
-        <w:t xml:space="preserve">Click the </w:t>
-      </w:r>
-      <w:r>
-        <w:rPr>
-          <w:b/>
-        </w:rPr>
-        <w:t>ESC</w:t>
-      </w:r>
-      <w:r>
-        <w:t xml:space="preserve"> key to stop measurements.</w:t>
-      </w:r>
-    </w:p>
-    <w:p>
-      <w:pPr>
-        <w:pStyle w:val="Instructions"/>
-      </w:pPr>
-      <w:r>
-        <w:t xml:space="preserve">Click on the </w:t>
-      </w:r>
-      <w:r>
-        <w:rPr>
-          <w:b/>
-        </w:rPr>
-        <w:t>Select Elements</w:t>
-      </w:r>
-      <w:r>
-        <w:t xml:space="preserve"> button in the Tools toolbar to exit measurement mode and </w:t>
-      </w:r>
-      <w:proofErr w:type="gramStart"/>
-      <w:r>
-        <w:t>revert back</w:t>
-      </w:r>
-      <w:proofErr w:type="gramEnd"/>
-      <w:r>
         <w:t xml:space="preserve"> to general mode.</w:t>
       </w:r>
     </w:p>
@@ -11688,7 +11215,7 @@
           <w:noProof/>
         </w:rPr>
         <w:drawing>
-          <wp:inline distT="0" distB="0" distL="0" distR="0" wp14:anchorId="27A3FF51" wp14:editId="5986904E">
+          <wp:inline distT="0" distB="0" distL="0" distR="0" wp14:anchorId="09236B3C" wp14:editId="2ED58542">
             <wp:extent cx="1114425" cy="514350"/>
             <wp:effectExtent l="0" t="0" r="9525" b="0"/>
             <wp:docPr id="41" name="Picture 41"/>
@@ -11767,7 +11294,7 @@
           <w:noProof/>
         </w:rPr>
         <w:drawing>
-          <wp:inline distT="0" distB="0" distL="0" distR="0" wp14:anchorId="1A5ADDED" wp14:editId="2B007B8E">
+          <wp:inline distT="0" distB="0" distL="0" distR="0" wp14:anchorId="5066121D" wp14:editId="76D1B3E7">
             <wp:extent cx="1514475" cy="666750"/>
             <wp:effectExtent l="0" t="0" r="9525" b="0"/>
             <wp:docPr id="69" name="Picture 69"/>
@@ -11848,16 +11375,16 @@
           </w14:textFill>
         </w:rPr>
       </w:pPr>
-      <w:bookmarkStart w:id="19" w:name="_Toc286670384"/>
-      <w:bookmarkStart w:id="20" w:name="_Toc516579364"/>
+      <w:bookmarkStart w:id="20" w:name="_Toc286670384"/>
+      <w:bookmarkStart w:id="21" w:name="_Toc516579364"/>
       <w:r>
         <w:t xml:space="preserve">Data View vs. Layout </w:t>
       </w:r>
       <w:r>
         <w:t>View</w:t>
       </w:r>
-      <w:bookmarkEnd w:id="19"/>
       <w:bookmarkEnd w:id="20"/>
+      <w:bookmarkEnd w:id="21"/>
     </w:p>
     <w:p>
       <w:r>
@@ -11923,7 +11450,7 @@
           <w:noProof/>
         </w:rPr>
         <w:drawing>
-          <wp:inline distT="0" distB="0" distL="0" distR="0" wp14:anchorId="2A9D4BCF" wp14:editId="6F7205E9">
+          <wp:inline distT="0" distB="0" distL="0" distR="0" wp14:anchorId="65EFAF29" wp14:editId="371F96AE">
             <wp:extent cx="2076450" cy="2495550"/>
             <wp:effectExtent l="0" t="0" r="0" b="0"/>
             <wp:docPr id="42" name="Picture 42"/>
@@ -11962,15 +11489,7 @@
     <w:p/>
     <w:p>
       <w:r>
-        <w:t xml:space="preserve">Your map </w:t>
-      </w:r>
-      <w:proofErr w:type="gramStart"/>
-      <w:r>
-        <w:t>is now enclosed</w:t>
-      </w:r>
-      <w:proofErr w:type="gramEnd"/>
-      <w:r>
-        <w:t xml:space="preserve"> in a new border. This border defines the page</w:t>
+        <w:t>Your map is now enclosed in a new border. This border defines the page</w:t>
       </w:r>
       <w:r>
         <w:t>’</w:t>
@@ -12019,7 +11538,7 @@
         </w:rPr>
         <w:lastRenderedPageBreak/>
         <w:drawing>
-          <wp:inline distT="0" distB="0" distL="0" distR="0" wp14:anchorId="549CA4C4" wp14:editId="1869C660">
+          <wp:inline distT="0" distB="0" distL="0" distR="0" wp14:anchorId="51E4626F" wp14:editId="41A11244">
             <wp:extent cx="4495800" cy="5105400"/>
             <wp:effectExtent l="0" t="0" r="0" b="0"/>
             <wp:docPr id="46" name="Picture 46"/>
@@ -12079,15 +11598,7 @@
         <w:t>Tools</w:t>
       </w:r>
       <w:r>
-        <w:t xml:space="preserve"> </w:t>
-      </w:r>
-      <w:proofErr w:type="gramStart"/>
-      <w:r>
-        <w:t>toolbar which</w:t>
-      </w:r>
-      <w:proofErr w:type="gramEnd"/>
-      <w:r>
-        <w:t xml:space="preserve"> you have been using so far since the tools in the Layout toolbar have completely different functions. The Layout toolbar tools only operate on the page layout and not the map</w:t>
+        <w:t xml:space="preserve"> toolbar which you have been using so far since the tools in the Layout toolbar have completely different functions. The Layout toolbar tools only operate on the page layout and not the map</w:t>
       </w:r>
       <w:r>
         <w:t>’s</w:t>
@@ -12109,7 +11620,7 @@
           <w:noProof/>
         </w:rPr>
         <w:drawing>
-          <wp:inline distT="0" distB="0" distL="0" distR="0" wp14:anchorId="0EB5FDD3" wp14:editId="76D74577">
+          <wp:inline distT="0" distB="0" distL="0" distR="0" wp14:anchorId="5B46A1A7" wp14:editId="3FB47389">
             <wp:extent cx="190500" cy="190500"/>
             <wp:effectExtent l="0" t="0" r="0" b="0"/>
             <wp:docPr id="47" name="Picture 47"/>
@@ -12154,7 +11665,7 @@
           <w:noProof/>
         </w:rPr>
         <w:drawing>
-          <wp:inline distT="0" distB="0" distL="0" distR="0" wp14:anchorId="087B8725" wp14:editId="39D7D79D">
+          <wp:inline distT="0" distB="0" distL="0" distR="0" wp14:anchorId="08C12FE1" wp14:editId="76568DCC">
             <wp:extent cx="3533775" cy="428625"/>
             <wp:effectExtent l="0" t="0" r="9525" b="9525"/>
             <wp:docPr id="45" name="Picture 45"/>
@@ -12250,7 +11761,7 @@
         </w:rPr>
         <w:lastRenderedPageBreak/>
         <w:drawing>
-          <wp:inline distT="0" distB="0" distL="0" distR="0" wp14:anchorId="7CF19542" wp14:editId="76E5F326">
+          <wp:inline distT="0" distB="0" distL="0" distR="0" wp14:anchorId="718ABAC0" wp14:editId="722B4A76">
             <wp:extent cx="1381125" cy="1581150"/>
             <wp:effectExtent l="0" t="0" r="9525" b="0"/>
             <wp:docPr id="48" name="Picture 48"/>
@@ -12314,7 +11825,7 @@
           <w:noProof/>
         </w:rPr>
         <w:drawing>
-          <wp:inline distT="0" distB="0" distL="0" distR="0" wp14:anchorId="0577A5D1" wp14:editId="3E2C387F">
+          <wp:inline distT="0" distB="0" distL="0" distR="0" wp14:anchorId="01D494AC" wp14:editId="53582B14">
             <wp:extent cx="2114550" cy="1784277"/>
             <wp:effectExtent l="0" t="0" r="0" b="6985"/>
             <wp:docPr id="51" name="Picture 51"/>
@@ -12405,23 +11916,7 @@
         <w:pStyle w:val="Instructions"/>
       </w:pPr>
       <w:r>
-        <w:t xml:space="preserve">Once the legend element </w:t>
-      </w:r>
-      <w:proofErr w:type="gramStart"/>
-      <w:r>
-        <w:t>is added</w:t>
-      </w:r>
-      <w:proofErr w:type="gramEnd"/>
-      <w:r>
-        <w:t xml:space="preserve"> to your map, you can move it somewhere to the lower right-hand side of the map. If needed, you can resize the window so that it </w:t>
-      </w:r>
-      <w:proofErr w:type="gramStart"/>
-      <w:r>
-        <w:t>doesn’t</w:t>
-      </w:r>
-      <w:proofErr w:type="gramEnd"/>
-      <w:r>
-        <w:t xml:space="preserve"> overlap the map.</w:t>
+        <w:t>Once the legend element is added to your map, you can move it somewhere to the lower right-hand side of the map. If needed, you can resize the window so that it doesn’t overlap the map.</w:t>
       </w:r>
     </w:p>
     <w:p>
@@ -12430,7 +11925,7 @@
           <w:noProof/>
         </w:rPr>
         <w:drawing>
-          <wp:inline distT="0" distB="0" distL="0" distR="0" wp14:anchorId="4CF6FB81" wp14:editId="4642BB6F">
+          <wp:inline distT="0" distB="0" distL="0" distR="0" wp14:anchorId="787978A1" wp14:editId="6715AB93">
             <wp:extent cx="1778771" cy="2505075"/>
             <wp:effectExtent l="0" t="0" r="0" b="0"/>
             <wp:docPr id="53" name="Picture 53"/>
@@ -12473,15 +11968,7 @@
     <w:p>
       <w:r>
         <w:lastRenderedPageBreak/>
-        <w:t xml:space="preserve">The legend box </w:t>
-      </w:r>
-      <w:proofErr w:type="gramStart"/>
-      <w:r>
-        <w:t>is dynamically linked</w:t>
-      </w:r>
-      <w:proofErr w:type="gramEnd"/>
-      <w:r>
-        <w:t xml:space="preserve"> to the layer names defined in the TOC. For example, if you change the</w:t>
+        <w:t>The legend box is dynamically linked to the layer names defined in the TOC. For example, if you change the</w:t>
       </w:r>
       <w:r>
         <w:t xml:space="preserve"> </w:t>
@@ -12493,15 +11980,7 @@
         <w:t>POP2000</w:t>
       </w:r>
       <w:r>
-        <w:t xml:space="preserve"> sub-title for the Cities layer in the TOC, that change </w:t>
-      </w:r>
-      <w:proofErr w:type="gramStart"/>
-      <w:r>
-        <w:t>will be reflected</w:t>
-      </w:r>
-      <w:proofErr w:type="gramEnd"/>
-      <w:r>
-        <w:t xml:space="preserve"> in the legend element</w:t>
+        <w:t xml:space="preserve"> sub-title for the Cities layer in the TOC, that change will be reflected in the legend element</w:t>
       </w:r>
     </w:p>
     <w:p>
@@ -12518,15 +11997,7 @@
         <w:t>POP2000</w:t>
       </w:r>
       <w:r>
-        <w:t xml:space="preserve"> sub-title in the TOC, </w:t>
-      </w:r>
-      <w:proofErr w:type="gramStart"/>
-      <w:r>
-        <w:t>then</w:t>
-      </w:r>
-      <w:proofErr w:type="gramEnd"/>
-      <w:r>
-        <w:t xml:space="preserve"> click on it again after waiting a few seconds to place it in edit mode.</w:t>
+        <w:t xml:space="preserve"> sub-title in the TOC, then click on it again after waiting a few seconds to place it in edit mode.</w:t>
       </w:r>
     </w:p>
     <w:p>
@@ -12535,7 +12006,7 @@
           <w:noProof/>
         </w:rPr>
         <w:drawing>
-          <wp:inline distT="0" distB="0" distL="0" distR="0">
+          <wp:inline distT="0" distB="0" distL="0" distR="0" wp14:anchorId="4564269B" wp14:editId="2E29D9FB">
             <wp:extent cx="1362075" cy="371475"/>
             <wp:effectExtent l="0" t="0" r="9525" b="9525"/>
             <wp:docPr id="152" name="Picture 152"/>
@@ -12598,7 +12069,7 @@
           <w:noProof/>
         </w:rPr>
         <w:drawing>
-          <wp:inline distT="0" distB="0" distL="0" distR="0">
+          <wp:inline distT="0" distB="0" distL="0" distR="0" wp14:anchorId="169C4B93" wp14:editId="050C14A2">
             <wp:extent cx="1457325" cy="361950"/>
             <wp:effectExtent l="0" t="0" r="9525" b="0"/>
             <wp:docPr id="154" name="Picture 154"/>
@@ -12658,7 +12129,7 @@
           <w:noProof/>
         </w:rPr>
         <w:drawing>
-          <wp:inline distT="0" distB="0" distL="0" distR="0">
+          <wp:inline distT="0" distB="0" distL="0" distR="0" wp14:anchorId="3B80303E" wp14:editId="3FC78680">
             <wp:extent cx="1657581" cy="809738"/>
             <wp:effectExtent l="0" t="0" r="0" b="9525"/>
             <wp:docPr id="155" name="Picture 155"/>
@@ -12758,7 +12229,7 @@
           <w:noProof/>
         </w:rPr>
         <w:drawing>
-          <wp:inline distT="0" distB="0" distL="0" distR="0" wp14:anchorId="6B3E66B5" wp14:editId="4B774F83">
+          <wp:inline distT="0" distB="0" distL="0" distR="0" wp14:anchorId="647FBD61" wp14:editId="13912D20">
             <wp:extent cx="1352550" cy="2009775"/>
             <wp:effectExtent l="0" t="0" r="0" b="9525"/>
             <wp:docPr id="57" name="Picture 57"/>
@@ -12846,7 +12317,7 @@
         </w:rPr>
         <w:lastRenderedPageBreak/>
         <w:drawing>
-          <wp:inline distT="0" distB="0" distL="0" distR="0">
+          <wp:inline distT="0" distB="0" distL="0" distR="0" wp14:anchorId="437CD3E8" wp14:editId="26DA365C">
             <wp:extent cx="3200400" cy="931944"/>
             <wp:effectExtent l="0" t="0" r="0" b="1905"/>
             <wp:docPr id="54" name="Picture 54"/>
@@ -12955,13 +12426,8 @@
         </w:rPr>
         <w:t xml:space="preserve"> Miles, </w:t>
       </w:r>
-      <w:proofErr w:type="gramStart"/>
-      <w:r>
-        <w:t>then</w:t>
-      </w:r>
-      <w:proofErr w:type="gramEnd"/>
-      <w:r>
-        <w:t xml:space="preserve"> set the division value to </w:t>
+      <w:r>
+        <w:t xml:space="preserve">then set the division value to </w:t>
       </w:r>
       <w:r>
         <w:rPr>
@@ -12991,7 +12457,7 @@
           <w:noProof/>
         </w:rPr>
         <w:drawing>
-          <wp:inline distT="0" distB="0" distL="0" distR="0">
+          <wp:inline distT="0" distB="0" distL="0" distR="0" wp14:anchorId="1C64416A" wp14:editId="4D2E38C1">
             <wp:extent cx="3505200" cy="4262392"/>
             <wp:effectExtent l="0" t="0" r="0" b="5080"/>
             <wp:docPr id="55" name="Picture 55"/>
@@ -13066,7 +12532,7 @@
           <w:noProof/>
         </w:rPr>
         <w:drawing>
-          <wp:inline distT="0" distB="0" distL="0" distR="0">
+          <wp:inline distT="0" distB="0" distL="0" distR="0" wp14:anchorId="01441544" wp14:editId="2BF07A51">
             <wp:extent cx="3524742" cy="543001"/>
             <wp:effectExtent l="0" t="0" r="0" b="9525"/>
             <wp:docPr id="157" name="Picture 157"/>
@@ -13143,15 +12609,7 @@
         <w:t>Choose any north arrow from the list of options</w:t>
       </w:r>
       <w:r>
-        <w:t xml:space="preserve"> (</w:t>
-      </w:r>
-      <w:proofErr w:type="gramStart"/>
-      <w:r>
-        <w:t>it’s</w:t>
-      </w:r>
-      <w:proofErr w:type="gramEnd"/>
-      <w:r>
-        <w:t xml:space="preserve"> best to pick the simplest arrow symbol)</w:t>
+        <w:t xml:space="preserve"> (it’s best to pick the simplest arrow symbol)</w:t>
       </w:r>
       <w:r>
         <w:t xml:space="preserve"> and click </w:t>
@@ -13171,15 +12629,7 @@
     </w:p>
     <w:p>
       <w:r>
-        <w:t xml:space="preserve">The north arrow may be placed in the middle of the </w:t>
-      </w:r>
-      <w:proofErr w:type="gramStart"/>
-      <w:r>
-        <w:t>map which</w:t>
-      </w:r>
-      <w:proofErr w:type="gramEnd"/>
-      <w:r>
-        <w:t xml:space="preserve"> may take some squinting to find. Move it somewhere to the bottom of the map.</w:t>
+        <w:t>The north arrow may be placed in the middle of the map which may take some squinting to find. Move it somewhere to the bottom of the map.</w:t>
       </w:r>
     </w:p>
     <w:p>
@@ -13240,7 +12690,7 @@
           <w:noProof/>
         </w:rPr>
         <w:drawing>
-          <wp:inline distT="0" distB="0" distL="0" distR="0" wp14:anchorId="62938940" wp14:editId="51BF0D98">
+          <wp:inline distT="0" distB="0" distL="0" distR="0" wp14:anchorId="43913A23" wp14:editId="35702559">
             <wp:extent cx="1362075" cy="685800"/>
             <wp:effectExtent l="0" t="0" r="9525" b="0"/>
             <wp:docPr id="61" name="Picture 61"/>
@@ -13324,7 +12774,7 @@
           <w:noProof/>
         </w:rPr>
         <w:drawing>
-          <wp:inline distT="0" distB="0" distL="0" distR="0" wp14:anchorId="1D0F9212" wp14:editId="79638D3C">
+          <wp:inline distT="0" distB="0" distL="0" distR="0" wp14:anchorId="2A559436" wp14:editId="30239D08">
             <wp:extent cx="3295650" cy="1276350"/>
             <wp:effectExtent l="0" t="0" r="0" b="0"/>
             <wp:docPr id="68" name="Picture 68"/>
@@ -13405,7 +12855,7 @@
         </w:rPr>
         <w:lastRenderedPageBreak/>
         <w:drawing>
-          <wp:inline distT="0" distB="0" distL="0" distR="0">
+          <wp:inline distT="0" distB="0" distL="0" distR="0" wp14:anchorId="614C0556" wp14:editId="3C758E62">
             <wp:extent cx="3224819" cy="4124325"/>
             <wp:effectExtent l="0" t="0" r="0" b="0"/>
             <wp:docPr id="159" name="Picture 159"/>
@@ -13469,7 +12919,7 @@
           <w:sz w:val="20"/>
           <w:szCs w:val="20"/>
         </w:rPr>
-        <w:pict>
+        <w:pict w14:anchorId="04E40CCA">
           <v:rect id="_x0000_i1028" style="width:0;height:.75pt" o:hralign="center" o:hrstd="t" o:hrnoshade="t" o:hr="t" fillcolor="#ccc" stroked="f"/>
         </w:pict>
       </w:r>
@@ -13603,7 +13053,7 @@
 </file>
 
 <file path=word/numbering.xml><?xml version="1.0" encoding="utf-8"?>
-<w:numbering xmlns:wpc="http://schemas.microsoft.com/office/word/2010/wordprocessingCanvas" xmlns:cx="http://schemas.microsoft.com/office/drawing/2014/chartex" xmlns:cx1="http://schemas.microsoft.com/office/drawing/2015/9/8/chartex" xmlns:mc="http://schemas.openxmlformats.org/markup-compatibility/2006" xmlns:o="urn:schemas-microsoft-com:office:office" xmlns:r="http://schemas.openxmlformats.org/officeDocument/2006/relationships" xmlns:m="http://schemas.openxmlformats.org/officeDocument/2006/math" xmlns:v="urn:schemas-microsoft-com:vml" xmlns:wp14="http://schemas.microsoft.com/office/word/2010/wordprocessingDrawing" xmlns:wp="http://schemas.openxmlformats.org/drawingml/2006/wordprocessingDrawing" xmlns:w10="urn:schemas-microsoft-com:office:word" xmlns:w="http://schemas.openxmlformats.org/wordprocessingml/2006/main" xmlns:w14="http://schemas.microsoft.com/office/word/2010/wordml" xmlns:w15="http://schemas.microsoft.com/office/word/2012/wordml" xmlns:w16se="http://schemas.microsoft.com/office/word/2015/wordml/symex" xmlns:wpg="http://schemas.microsoft.com/office/word/2010/wordprocessingGroup" xmlns:wpi="http://schemas.microsoft.com/office/word/2010/wordprocessingInk" xmlns:wne="http://schemas.microsoft.com/office/word/2006/wordml" xmlns:wps="http://schemas.microsoft.com/office/word/2010/wordprocessingShape" mc:Ignorable="w14 w15 w16se wp14">
+<w:numbering xmlns:wpc="http://schemas.microsoft.com/office/word/2010/wordprocessingCanvas" xmlns:cx="http://schemas.microsoft.com/office/drawing/2014/chartex" xmlns:cx1="http://schemas.microsoft.com/office/drawing/2015/9/8/chartex" xmlns:cx2="http://schemas.microsoft.com/office/drawing/2015/10/21/chartex" xmlns:cx3="http://schemas.microsoft.com/office/drawing/2016/5/9/chartex" xmlns:cx4="http://schemas.microsoft.com/office/drawing/2016/5/10/chartex" xmlns:cx5="http://schemas.microsoft.com/office/drawing/2016/5/11/chartex" xmlns:cx6="http://schemas.microsoft.com/office/drawing/2016/5/12/chartex" xmlns:cx7="http://schemas.microsoft.com/office/drawing/2016/5/13/chartex" xmlns:cx8="http://schemas.microsoft.com/office/drawing/2016/5/14/chartex" xmlns:mc="http://schemas.openxmlformats.org/markup-compatibility/2006" xmlns:aink="http://schemas.microsoft.com/office/drawing/2016/ink" xmlns:am3d="http://schemas.microsoft.com/office/drawing/2017/model3d" xmlns:o="urn:schemas-microsoft-com:office:office" xmlns:r="http://schemas.openxmlformats.org/officeDocument/2006/relationships" xmlns:m="http://schemas.openxmlformats.org/officeDocument/2006/math" xmlns:v="urn:schemas-microsoft-com:vml" xmlns:wp14="http://schemas.microsoft.com/office/word/2010/wordprocessingDrawing" xmlns:wp="http://schemas.openxmlformats.org/drawingml/2006/wordprocessingDrawing" xmlns:w10="urn:schemas-microsoft-com:office:word" xmlns:w="http://schemas.openxmlformats.org/wordprocessingml/2006/main" xmlns:w14="http://schemas.microsoft.com/office/word/2010/wordml" xmlns:w15="http://schemas.microsoft.com/office/word/2012/wordml" xmlns:w16cid="http://schemas.microsoft.com/office/word/2016/wordml/cid" xmlns:w16se="http://schemas.microsoft.com/office/word/2015/wordml/symex" xmlns:wpg="http://schemas.microsoft.com/office/word/2010/wordprocessingGroup" xmlns:wpi="http://schemas.microsoft.com/office/word/2010/wordprocessingInk" xmlns:wne="http://schemas.microsoft.com/office/word/2006/wordml" xmlns:wps="http://schemas.microsoft.com/office/word/2010/wordprocessingShape" mc:Ignorable="w14 w15 w16se w16cid wp14">
   <w:abstractNum w:abstractNumId="0" w15:restartNumberingAfterBreak="0">
     <w:nsid w:val="1BEC71D3"/>
     <w:multiLevelType w:val="hybridMultilevel"/>
@@ -14572,7 +14022,7 @@
 </file>
 
 <file path=word/styles.xml><?xml version="1.0" encoding="utf-8"?>
-<w:styles xmlns:mc="http://schemas.openxmlformats.org/markup-compatibility/2006" xmlns:r="http://schemas.openxmlformats.org/officeDocument/2006/relationships" xmlns:w="http://schemas.openxmlformats.org/wordprocessingml/2006/main" xmlns:w14="http://schemas.microsoft.com/office/word/2010/wordml" xmlns:w15="http://schemas.microsoft.com/office/word/2012/wordml" xmlns:w16se="http://schemas.microsoft.com/office/word/2015/wordml/symex" mc:Ignorable="w14 w15 w16se">
+<w:styles xmlns:mc="http://schemas.openxmlformats.org/markup-compatibility/2006" xmlns:r="http://schemas.openxmlformats.org/officeDocument/2006/relationships" xmlns:w="http://schemas.openxmlformats.org/wordprocessingml/2006/main" xmlns:w14="http://schemas.microsoft.com/office/word/2010/wordml" xmlns:w15="http://schemas.microsoft.com/office/word/2012/wordml" xmlns:w16cid="http://schemas.microsoft.com/office/word/2016/wordml/cid" xmlns:w16se="http://schemas.microsoft.com/office/word/2015/wordml/symex" mc:Ignorable="w14 w15 w16se w16cid">
   <w:docDefaults>
     <w:rPrDefault>
       <w:rPr>
@@ -14588,7 +14038,7 @@
       </w:pPr>
     </w:pPrDefault>
   </w:docDefaults>
-  <w:latentStyles w:defLockedState="0" w:defUIPriority="99" w:defSemiHidden="0" w:defUnhideWhenUsed="0" w:defQFormat="0" w:count="371">
+  <w:latentStyles w:defLockedState="0" w:defUIPriority="99" w:defSemiHidden="0" w:defUnhideWhenUsed="0" w:defQFormat="0" w:count="376">
     <w:lsdException w:name="Normal" w:uiPriority="0" w:qFormat="1"/>
     <w:lsdException w:name="heading 1" w:uiPriority="9" w:qFormat="1"/>
     <w:lsdException w:name="heading 2" w:semiHidden="1" w:uiPriority="9" w:unhideWhenUsed="1" w:qFormat="1"/>
@@ -14694,7 +14144,6 @@
     <w:lsdException w:name="HTML Sample" w:semiHidden="1" w:unhideWhenUsed="1"/>
     <w:lsdException w:name="HTML Typewriter" w:semiHidden="1" w:unhideWhenUsed="1"/>
     <w:lsdException w:name="HTML Variable" w:semiHidden="1" w:unhideWhenUsed="1"/>
-    <w:lsdException w:name="Normal Table" w:semiHidden="1" w:unhideWhenUsed="1"/>
     <w:lsdException w:name="annotation subject" w:semiHidden="1" w:unhideWhenUsed="1"/>
     <w:lsdException w:name="No List" w:semiHidden="1" w:unhideWhenUsed="1"/>
     <w:lsdException w:name="Outline List 1" w:semiHidden="1" w:unhideWhenUsed="1"/>
@@ -14737,11 +14186,8 @@
     <w:lsdException w:name="Table Contemporary" w:semiHidden="1" w:unhideWhenUsed="1"/>
     <w:lsdException w:name="Table Elegant" w:semiHidden="1" w:unhideWhenUsed="1"/>
     <w:lsdException w:name="Table Professional" w:semiHidden="1" w:unhideWhenUsed="1"/>
-    <w:lsdException w:name="Table Subtle 1" w:semiHidden="1" w:unhideWhenUsed="1"/>
     <w:lsdException w:name="Table Subtle 2" w:semiHidden="1" w:unhideWhenUsed="1"/>
     <w:lsdException w:name="Table Web 1" w:semiHidden="1" w:unhideWhenUsed="1"/>
-    <w:lsdException w:name="Table Web 2" w:semiHidden="1" w:unhideWhenUsed="1"/>
-    <w:lsdException w:name="Table Web 3" w:semiHidden="1" w:unhideWhenUsed="1"/>
     <w:lsdException w:name="Balloon Text" w:semiHidden="1" w:unhideWhenUsed="1"/>
     <w:lsdException w:name="Table Grid" w:uiPriority="59"/>
     <w:lsdException w:name="Table Theme" w:semiHidden="1" w:unhideWhenUsed="1"/>
@@ -14960,6 +14406,11 @@
     <w:lsdException w:name="List Table 5 Dark Accent 6" w:uiPriority="50"/>
     <w:lsdException w:name="List Table 6 Colorful Accent 6" w:uiPriority="51"/>
     <w:lsdException w:name="List Table 7 Colorful Accent 6" w:uiPriority="52"/>
+    <w:lsdException w:name="Mention" w:semiHidden="1" w:unhideWhenUsed="1"/>
+    <w:lsdException w:name="Smart Hyperlink" w:semiHidden="1" w:unhideWhenUsed="1"/>
+    <w:lsdException w:name="Hashtag" w:semiHidden="1" w:unhideWhenUsed="1"/>
+    <w:lsdException w:name="Unresolved Mention" w:semiHidden="1" w:unhideWhenUsed="1"/>
+    <w:lsdException w:name="Smart Link" w:semiHidden="1" w:unhideWhenUsed="1"/>
   </w:latentStyles>
   <w:style w:type="paragraph" w:default="1" w:styleId="Normal">
     <w:name w:val="Normal"/>
@@ -15397,6 +14848,18 @@
       <w:rFonts w:ascii="Arial" w:hAnsi="Arial"/>
     </w:rPr>
   </w:style>
+  <w:style w:type="character" w:styleId="UnresolvedMention">
+    <w:name w:val="Unresolved Mention"/>
+    <w:basedOn w:val="DefaultParagraphFont"/>
+    <w:uiPriority w:val="99"/>
+    <w:semiHidden/>
+    <w:unhideWhenUsed/>
+    <w:rsid w:val="00CB421F"/>
+    <w:rPr>
+      <w:color w:val="605E5C"/>
+      <w:shd w:val="clear" w:color="auto" w:fill="E1DFDD"/>
+    </w:rPr>
+  </w:style>
 </w:styles>
 </file>
 
@@ -15709,7 +15172,7 @@
 </file>
 
 <file path=customXml/itemProps2.xml><?xml version="1.0" encoding="utf-8"?>
-<ds:datastoreItem xmlns:ds="http://schemas.openxmlformats.org/officeDocument/2006/customXml" ds:itemID="{FF67B6B8-343F-40EF-A8A7-320C1922F4F7}">
+<ds:datastoreItem xmlns:ds="http://schemas.openxmlformats.org/officeDocument/2006/customXml" ds:itemID="{AC123782-0423-4C37-A443-0F66B6DD48FF}">
   <ds:schemaRefs>
     <ds:schemaRef ds:uri="http://schemas.openxmlformats.org/officeDocument/2006/bibliography"/>
   </ds:schemaRefs>

</xml_diff>